<commit_message>
Add "Fitness function" part in Term paper
</commit_message>
<xml_diff>
--- a/108062226_Term_paper.docx
+++ b/108062226_Term_paper.docx
@@ -78,7 +78,8 @@
           <w:szCs w:val="16"/>
         </w:rPr>
         <w:sectPr>
-          <w:footerReference w:type="first" r:id="rId8"/>
+          <w:footerReference w:type="default" r:id="rId8"/>
+          <w:footerReference w:type="first" r:id="rId9"/>
           <w:pgSz w:w="595.30pt" w:h="841.90pt" w:code="9"/>
           <w:pgMar w:top="27pt" w:right="44.65pt" w:bottom="72pt" w:left="44.65pt" w:header="36pt" w:footer="36pt" w:gutter="0pt"/>
           <w:cols w:space="36pt"/>
@@ -3228,6 +3229,86 @@
         </w:rPr>
         <w:t>that want to go to that station, which is the demand of that station.</w:t>
       </w:r>
+      <w:r>
+        <w:rPr>
+          <w:rFonts w:eastAsia="標楷體"/>
+          <w:lang w:eastAsia="zh-TW"/>
+        </w:rPr>
+        <w:t xml:space="preserve">  As for the vehicles in NTHU Bus Problem, we defined b</w:t>
+      </w:r>
+      <w:r>
+        <w:rPr>
+          <w:rFonts w:eastAsia="標楷體"/>
+          <w:vertAlign w:val="subscript"/>
+          <w:lang w:eastAsia="zh-TW"/>
+        </w:rPr>
+        <w:t>1</w:t>
+      </w:r>
+      <w:r>
+        <w:rPr>
+          <w:rFonts w:eastAsia="標楷體"/>
+          <w:lang w:eastAsia="zh-TW"/>
+        </w:rPr>
+        <w:t>, b</w:t>
+      </w:r>
+      <w:r>
+        <w:rPr>
+          <w:rFonts w:eastAsia="標楷體"/>
+          <w:vertAlign w:val="subscript"/>
+          <w:lang w:eastAsia="zh-TW"/>
+        </w:rPr>
+        <w:t>2</w:t>
+      </w:r>
+      <w:r>
+        <w:rPr>
+          <w:rFonts w:eastAsia="標楷體"/>
+          <w:lang w:eastAsia="zh-TW"/>
+        </w:rPr>
+        <w:t>…b</w:t>
+      </w:r>
+      <w:r>
+        <w:rPr>
+          <w:rFonts w:eastAsia="標楷體"/>
+          <w:vertAlign w:val="subscript"/>
+          <w:lang w:eastAsia="zh-TW"/>
+        </w:rPr>
+        <w:t>k</w:t>
+      </w:r>
+      <w:r>
+        <w:rPr>
+          <w:rFonts w:eastAsia="標楷體"/>
+          <w:lang w:eastAsia="zh-TW"/>
+        </w:rPr>
+        <w:t xml:space="preserve"> to represent bus 1, bus 2…bus k, where k is the number of buses.</w:t>
+      </w:r>
+      <w:r>
+        <w:rPr>
+          <w:rFonts w:eastAsia="標楷體"/>
+          <w:lang w:eastAsia="zh-TW"/>
+        </w:rPr>
+        <w:t xml:space="preserve">  All the buses have the same capacity.  Capacity </w:t>
+      </w:r>
+      <w:r>
+        <w:rPr>
+          <w:rFonts w:eastAsia="標楷體"/>
+          <w:lang w:eastAsia="zh-TW"/>
+        </w:rPr>
+        <w:t>may</w:t>
+      </w:r>
+      <w:r>
+        <w:rPr>
+          <w:rFonts w:eastAsia="標楷體"/>
+          <w:lang w:eastAsia="zh-TW"/>
+        </w:rPr>
+        <w:t xml:space="preserve"> be be unlimited or limited</w:t>
+      </w:r>
+      <w:r>
+        <w:rPr>
+          <w:rFonts w:eastAsia="標楷體"/>
+          <w:lang w:eastAsia="zh-TW"/>
+        </w:rPr>
+        <w:t xml:space="preserve"> according to its GA type, which will talk about later.</w:t>
+      </w:r>
     </w:p>
     <w:p>
       <w:pPr>
@@ -3742,109 +3823,135 @@
     <w:p>
       <w:pPr>
         <w:ind w:firstLine="14.20pt"/>
-        <w:jc w:val="both"/>
-        <w:rPr>
-          <w:rFonts w:eastAsia="標楷體"/>
-          <w:lang w:eastAsia="zh-TW"/>
-        </w:rPr>
-      </w:pPr>
-      <m:oMathPara>
-        <m:oMath>
-          <m:r>
-            <m:rPr>
-              <m:sty m:val="p"/>
-            </m:rPr>
-            <w:rPr>
-              <w:rFonts w:ascii="Cambria Math" w:eastAsia="標楷體" w:hAnsi="Cambria Math"/>
-              <w:lang w:eastAsia="zh-TW"/>
-            </w:rPr>
-            <m:t xml:space="preserve">demand = </m:t>
-          </m:r>
-          <m:f>
-            <m:fPr>
-              <m:ctrlPr>
-                <w:rPr>
-                  <w:rFonts w:ascii="Cambria Math" w:eastAsia="標楷體" w:hAnsi="Cambria Math"/>
-                  <w:lang w:eastAsia="zh-TW"/>
-                </w:rPr>
-              </m:ctrlPr>
-            </m:fPr>
-            <m:num>
-              <m:r>
-                <w:rPr>
-                  <w:rFonts w:ascii="Cambria Math" w:eastAsia="標楷體" w:hAnsi="Cambria Math"/>
-                  <w:lang w:eastAsia="zh-TW"/>
-                </w:rPr>
-                <m:t>1</m:t>
-              </m:r>
-            </m:num>
-            <m:den>
-              <m:r>
-                <w:rPr>
-                  <w:rFonts w:ascii="Cambria Math" w:eastAsia="標楷體" w:hAnsi="Cambria Math"/>
-                  <w:lang w:eastAsia="zh-TW"/>
-                </w:rPr>
-                <m:t>2</m:t>
-              </m:r>
-            </m:den>
-          </m:f>
-          <m:nary>
-            <m:naryPr>
-              <m:chr m:val="∑"/>
-              <m:limLoc m:val="undOvr"/>
-              <m:supHide m:val="1"/>
-              <m:ctrlPr>
-                <w:rPr>
-                  <w:rFonts w:ascii="Cambria Math" w:eastAsia="標楷體" w:hAnsi="Cambria Math"/>
-                  <w:i/>
-                  <w:lang w:eastAsia="zh-TW"/>
-                </w:rPr>
-              </m:ctrlPr>
-            </m:naryPr>
-            <m:sub>
-              <m:r>
-                <w:rPr>
-                  <w:rFonts w:ascii="Cambria Math" w:eastAsia="標楷體" w:hAnsi="Cambria Math"/>
-                  <w:lang w:eastAsia="zh-TW"/>
-                </w:rPr>
-                <m:t>i: the classes in that building</m:t>
-              </m:r>
-            </m:sub>
-            <m:sup/>
-            <m:e>
-              <m:sSub>
-                <m:sSubPr>
-                  <m:ctrlPr>
-                    <w:rPr>
-                      <w:rFonts w:ascii="Cambria Math" w:eastAsia="標楷體" w:hAnsi="Cambria Math"/>
-                      <w:i/>
-                      <w:lang w:eastAsia="zh-TW"/>
-                    </w:rPr>
-                  </m:ctrlPr>
-                </m:sSubPr>
-                <m:e>
-                  <m:r>
-                    <w:rPr>
-                      <w:rFonts w:ascii="Cambria Math" w:eastAsia="標楷體" w:hAnsi="Cambria Math"/>
-                      <w:lang w:eastAsia="zh-TW"/>
-                    </w:rPr>
-                    <m:t>N</m:t>
-                  </m:r>
-                </m:e>
-                <m:sub>
-                  <m:r>
-                    <w:rPr>
-                      <w:rFonts w:ascii="Cambria Math" w:eastAsia="標楷體" w:hAnsi="Cambria Math"/>
-                      <w:lang w:eastAsia="zh-TW"/>
-                    </w:rPr>
-                    <m:t>i</m:t>
-                  </m:r>
-                </m:sub>
-              </m:sSub>
-            </m:e>
-          </m:nary>
-        </m:oMath>
-      </m:oMathPara>
+        <w:jc w:val="end"/>
+        <w:rPr>
+          <w:rFonts w:eastAsia="標楷體"/>
+          <w:lang w:eastAsia="zh-TW"/>
+        </w:rPr>
+      </w:pPr>
+      <m:oMath>
+        <m:r>
+          <m:rPr>
+            <m:sty m:val="p"/>
+          </m:rPr>
+          <w:rPr>
+            <w:rFonts w:ascii="Cambria Math" w:eastAsia="標楷體" w:hAnsi="Cambria Math"/>
+            <w:lang w:eastAsia="zh-TW"/>
+          </w:rPr>
+          <m:t xml:space="preserve">demand = </m:t>
+        </m:r>
+        <m:f>
+          <m:fPr>
+            <m:ctrlPr>
+              <w:rPr>
+                <w:rFonts w:ascii="Cambria Math" w:eastAsia="標楷體" w:hAnsi="Cambria Math"/>
+                <w:lang w:eastAsia="zh-TW"/>
+              </w:rPr>
+            </m:ctrlPr>
+          </m:fPr>
+          <m:num>
+            <m:r>
+              <w:rPr>
+                <w:rFonts w:ascii="Cambria Math" w:eastAsia="標楷體" w:hAnsi="Cambria Math"/>
+                <w:lang w:eastAsia="zh-TW"/>
+              </w:rPr>
+              <m:t>1</m:t>
+            </m:r>
+          </m:num>
+          <m:den>
+            <m:r>
+              <w:rPr>
+                <w:rFonts w:ascii="Cambria Math" w:eastAsia="標楷體" w:hAnsi="Cambria Math"/>
+                <w:lang w:eastAsia="zh-TW"/>
+              </w:rPr>
+              <m:t>2</m:t>
+            </m:r>
+          </m:den>
+        </m:f>
+        <m:nary>
+          <m:naryPr>
+            <m:chr m:val="∑"/>
+            <m:limLoc m:val="undOvr"/>
+            <m:supHide m:val="1"/>
+            <m:ctrlPr>
+              <w:rPr>
+                <w:rFonts w:ascii="Cambria Math" w:eastAsia="標楷體" w:hAnsi="Cambria Math"/>
+                <w:i/>
+                <w:lang w:eastAsia="zh-TW"/>
+              </w:rPr>
+            </m:ctrlPr>
+          </m:naryPr>
+          <m:sub>
+            <m:r>
+              <w:rPr>
+                <w:rFonts w:ascii="Cambria Math" w:eastAsia="標楷體" w:hAnsi="Cambria Math"/>
+                <w:lang w:eastAsia="zh-TW"/>
+              </w:rPr>
+              <m:t>i: the classes in that building</m:t>
+            </m:r>
+          </m:sub>
+          <m:sup/>
+          <m:e>
+            <m:sSub>
+              <m:sSubPr>
+                <m:ctrlPr>
+                  <w:rPr>
+                    <w:rFonts w:ascii="Cambria Math" w:eastAsia="標楷體" w:hAnsi="Cambria Math"/>
+                    <w:i/>
+                    <w:lang w:eastAsia="zh-TW"/>
+                  </w:rPr>
+                </m:ctrlPr>
+              </m:sSubPr>
+              <m:e>
+                <m:r>
+                  <w:rPr>
+                    <w:rFonts w:ascii="Cambria Math" w:eastAsia="標楷體" w:hAnsi="Cambria Math"/>
+                    <w:lang w:eastAsia="zh-TW"/>
+                  </w:rPr>
+                  <m:t>N</m:t>
+                </m:r>
+              </m:e>
+              <m:sub>
+                <m:r>
+                  <w:rPr>
+                    <w:rFonts w:ascii="Cambria Math" w:eastAsia="標楷體" w:hAnsi="Cambria Math"/>
+                    <w:lang w:eastAsia="zh-TW"/>
+                  </w:rPr>
+                  <m:t>i</m:t>
+                </m:r>
+              </m:sub>
+            </m:sSub>
+          </m:e>
+        </m:nary>
+      </m:oMath>
+      <w:r>
+        <w:rPr>
+          <w:rFonts w:eastAsia="標楷體" w:hint="eastAsia"/>
+          <w:lang w:eastAsia="zh-TW"/>
+        </w:rPr>
+        <w:t xml:space="preserve"> </w:t>
+      </w:r>
+      <w:r>
+        <w:rPr>
+          <w:rFonts w:eastAsia="標楷體"/>
+          <w:lang w:eastAsia="zh-TW"/>
+        </w:rPr>
+        <w:t xml:space="preserve">       </w:t>
+      </w:r>
+      <w:r>
+        <w:rPr>
+          <w:rFonts w:eastAsia="標楷體" w:hint="eastAsia"/>
+          <w:lang w:eastAsia="zh-TW"/>
+        </w:rPr>
+        <w:t>(</w:t>
+      </w:r>
+      <w:r>
+        <w:rPr>
+          <w:rFonts w:eastAsia="標楷體"/>
+          <w:lang w:eastAsia="zh-TW"/>
+        </w:rPr>
+        <w:t>1)</w:t>
+      </w:r>
     </w:p>
     <w:p>
       <w:pPr>
@@ -4244,128 +4351,144 @@
     <w:p>
       <w:pPr>
         <w:ind w:firstLine="14.20pt"/>
-        <w:jc w:val="both"/>
+        <w:jc w:val="end"/>
         <w:rPr>
           <w:rFonts w:eastAsia="標楷體"/>
           <w:i/>
           <w:lang w:eastAsia="zh-TW"/>
         </w:rPr>
       </w:pPr>
-      <m:oMathPara>
-        <m:oMath>
-          <m:r>
-            <w:rPr>
-              <w:rFonts w:ascii="Cambria Math" w:eastAsia="標楷體" w:hAnsi="Cambria Math"/>
-              <w:lang w:eastAsia="zh-TW"/>
-            </w:rPr>
-            <m:t xml:space="preserve">demand = </m:t>
-          </m:r>
-          <m:f>
-            <m:fPr>
-              <m:ctrlPr>
-                <w:rPr>
-                  <w:rFonts w:ascii="Cambria Math" w:eastAsia="標楷體" w:hAnsi="Cambria Math"/>
-                  <w:i/>
-                  <w:lang w:eastAsia="zh-TW"/>
-                </w:rPr>
-              </m:ctrlPr>
-            </m:fPr>
-            <m:num>
-              <m:r>
-                <w:rPr>
-                  <w:rFonts w:ascii="Cambria Math" w:eastAsia="標楷體" w:hAnsi="Cambria Math"/>
-                  <w:lang w:eastAsia="zh-TW"/>
-                </w:rPr>
-                <m:t>1</m:t>
-              </m:r>
-            </m:num>
-            <m:den>
-              <m:r>
-                <w:rPr>
-                  <w:rFonts w:ascii="Cambria Math" w:eastAsia="標楷體" w:hAnsi="Cambria Math"/>
-                  <w:lang w:eastAsia="zh-TW"/>
-                </w:rPr>
-                <m:t>2</m:t>
-              </m:r>
-            </m:den>
-          </m:f>
-          <m:nary>
-            <m:naryPr>
-              <m:chr m:val="∑"/>
-              <m:limLoc m:val="undOvr"/>
-              <m:supHide m:val="1"/>
-              <m:ctrlPr>
-                <w:rPr>
-                  <w:rFonts w:ascii="Cambria Math" w:eastAsia="標楷體" w:hAnsi="Cambria Math"/>
-                  <w:i/>
-                  <w:lang w:eastAsia="zh-TW"/>
-                </w:rPr>
-              </m:ctrlPr>
-            </m:naryPr>
-            <m:sub>
-              <m:r>
-                <w:rPr>
-                  <w:rFonts w:ascii="Cambria Math" w:eastAsia="標楷體" w:hAnsi="Cambria Math"/>
-                  <w:lang w:eastAsia="zh-TW"/>
-                </w:rPr>
-                <m:t>i</m:t>
-              </m:r>
-              <m:r>
-                <m:rPr>
-                  <m:sty m:val="p"/>
-                </m:rPr>
-                <w:rPr>
-                  <w:rFonts w:ascii="Cambria Math" w:eastAsia="標楷體" w:hAnsi="Cambria Math"/>
-                  <w:lang w:eastAsia="zh-TW"/>
-                </w:rPr>
-                <m:t>∈</m:t>
-              </m:r>
-              <m:r>
-                <m:rPr>
-                  <m:sty m:val="p"/>
-                </m:rPr>
-                <w:rPr>
-                  <w:rFonts w:ascii="Cambria Math" w:eastAsia="標楷體" w:hAnsi="Cambria Math"/>
-                  <w:lang w:eastAsia="zh-TW"/>
-                </w:rPr>
-                <m:t>the classes in that building</m:t>
-              </m:r>
-            </m:sub>
-            <m:sup/>
-            <m:e>
-              <m:sSub>
-                <m:sSubPr>
-                  <m:ctrlPr>
-                    <w:rPr>
-                      <w:rFonts w:ascii="Cambria Math" w:eastAsia="標楷體" w:hAnsi="Cambria Math"/>
-                      <w:i/>
-                      <w:lang w:eastAsia="zh-TW"/>
-                    </w:rPr>
-                  </m:ctrlPr>
-                </m:sSubPr>
-                <m:e>
-                  <m:r>
-                    <w:rPr>
-                      <w:rFonts w:ascii="Cambria Math" w:eastAsia="標楷體" w:hAnsi="Cambria Math"/>
-                      <w:lang w:eastAsia="zh-TW"/>
-                    </w:rPr>
-                    <m:t>n</m:t>
-                  </m:r>
-                </m:e>
-                <m:sub>
-                  <m:r>
-                    <w:rPr>
-                      <w:rFonts w:ascii="Cambria Math" w:eastAsia="標楷體" w:hAnsi="Cambria Math"/>
-                      <w:lang w:eastAsia="zh-TW"/>
-                    </w:rPr>
-                    <m:t>i</m:t>
-                  </m:r>
-                </m:sub>
-              </m:sSub>
-            </m:e>
-          </m:nary>
-        </m:oMath>
-      </m:oMathPara>
+      <m:oMath>
+        <m:r>
+          <w:rPr>
+            <w:rFonts w:ascii="Cambria Math" w:eastAsia="標楷體" w:hAnsi="Cambria Math"/>
+            <w:lang w:eastAsia="zh-TW"/>
+          </w:rPr>
+          <m:t xml:space="preserve">demand = </m:t>
+        </m:r>
+        <m:f>
+          <m:fPr>
+            <m:ctrlPr>
+              <w:rPr>
+                <w:rFonts w:ascii="Cambria Math" w:eastAsia="標楷體" w:hAnsi="Cambria Math"/>
+                <w:i/>
+                <w:lang w:eastAsia="zh-TW"/>
+              </w:rPr>
+            </m:ctrlPr>
+          </m:fPr>
+          <m:num>
+            <m:r>
+              <w:rPr>
+                <w:rFonts w:ascii="Cambria Math" w:eastAsia="標楷體" w:hAnsi="Cambria Math"/>
+                <w:lang w:eastAsia="zh-TW"/>
+              </w:rPr>
+              <m:t>1</m:t>
+            </m:r>
+          </m:num>
+          <m:den>
+            <m:r>
+              <w:rPr>
+                <w:rFonts w:ascii="Cambria Math" w:eastAsia="標楷體" w:hAnsi="Cambria Math"/>
+                <w:lang w:eastAsia="zh-TW"/>
+              </w:rPr>
+              <m:t>2</m:t>
+            </m:r>
+          </m:den>
+        </m:f>
+        <m:nary>
+          <m:naryPr>
+            <m:chr m:val="∑"/>
+            <m:limLoc m:val="undOvr"/>
+            <m:supHide m:val="1"/>
+            <m:ctrlPr>
+              <w:rPr>
+                <w:rFonts w:ascii="Cambria Math" w:eastAsia="標楷體" w:hAnsi="Cambria Math"/>
+                <w:i/>
+                <w:lang w:eastAsia="zh-TW"/>
+              </w:rPr>
+            </m:ctrlPr>
+          </m:naryPr>
+          <m:sub>
+            <m:r>
+              <w:rPr>
+                <w:rFonts w:ascii="Cambria Math" w:eastAsia="標楷體" w:hAnsi="Cambria Math"/>
+                <w:lang w:eastAsia="zh-TW"/>
+              </w:rPr>
+              <m:t>i</m:t>
+            </m:r>
+            <m:r>
+              <m:rPr>
+                <m:sty m:val="p"/>
+              </m:rPr>
+              <w:rPr>
+                <w:rFonts w:ascii="Cambria Math" w:eastAsia="標楷體" w:hAnsi="Cambria Math"/>
+                <w:lang w:eastAsia="zh-TW"/>
+              </w:rPr>
+              <m:t>∈the classes in that building</m:t>
+            </m:r>
+          </m:sub>
+          <m:sup/>
+          <m:e>
+            <m:sSub>
+              <m:sSubPr>
+                <m:ctrlPr>
+                  <w:rPr>
+                    <w:rFonts w:ascii="Cambria Math" w:eastAsia="標楷體" w:hAnsi="Cambria Math"/>
+                    <w:i/>
+                    <w:lang w:eastAsia="zh-TW"/>
+                  </w:rPr>
+                </m:ctrlPr>
+              </m:sSubPr>
+              <m:e>
+                <m:r>
+                  <w:rPr>
+                    <w:rFonts w:ascii="Cambria Math" w:eastAsia="標楷體" w:hAnsi="Cambria Math"/>
+                    <w:lang w:eastAsia="zh-TW"/>
+                  </w:rPr>
+                  <m:t>n</m:t>
+                </m:r>
+              </m:e>
+              <m:sub>
+                <m:r>
+                  <w:rPr>
+                    <w:rFonts w:ascii="Cambria Math" w:eastAsia="標楷體" w:hAnsi="Cambria Math"/>
+                    <w:lang w:eastAsia="zh-TW"/>
+                  </w:rPr>
+                  <m:t>i</m:t>
+                </m:r>
+              </m:sub>
+            </m:sSub>
+          </m:e>
+        </m:nary>
+      </m:oMath>
+      <w:r>
+        <w:rPr>
+          <w:rFonts w:eastAsia="標楷體" w:hint="eastAsia"/>
+          <w:lang w:eastAsia="zh-TW"/>
+        </w:rPr>
+        <w:t xml:space="preserve"> </w:t>
+      </w:r>
+      <w:r>
+        <w:rPr>
+          <w:rFonts w:eastAsia="標楷體"/>
+          <w:lang w:eastAsia="zh-TW"/>
+        </w:rPr>
+        <w:t xml:space="preserve">        </w:t>
+      </w:r>
+      <w:r>
+        <w:rPr>
+          <w:rFonts w:eastAsia="標楷體" w:hint="eastAsia"/>
+          <w:lang w:eastAsia="zh-TW"/>
+        </w:rPr>
+        <w:t>(</w:t>
+      </w:r>
+      <w:r>
+        <w:rPr>
+          <w:rFonts w:eastAsia="標楷體"/>
+          <w:lang w:eastAsia="zh-TW"/>
+        </w:rPr>
+        <w:t>2)</w:t>
+      </w:r>
     </w:p>
     <w:p>
       <w:pPr>
@@ -4797,7 +4920,7 @@
                     <pic:cNvPicPr/>
                   </pic:nvPicPr>
                   <pic:blipFill>
-                    <a:blip r:embed="rId9" cstate="print">
+                    <a:blip r:embed="rId10" cstate="print">
                       <a:extLst>
                         <a:ext uri="{28A0092B-C50C-407E-A947-70E740481C1C}">
                           <a14:useLocalDpi xmlns:a14="http://schemas.microsoft.com/office/drawing/2010/main" val="0"/>
@@ -5472,7 +5595,7 @@
                     <pic:cNvPicPr/>
                   </pic:nvPicPr>
                   <pic:blipFill>
-                    <a:blip r:embed="rId10" cstate="print">
+                    <a:blip r:embed="rId11" cstate="print">
                       <a:extLst>
                         <a:ext uri="{28A0092B-C50C-407E-A947-70E740481C1C}">
                           <a14:useLocalDpi xmlns:a14="http://schemas.microsoft.com/office/drawing/2010/main" val="0"/>
@@ -5611,6 +5734,13 @@
         </w:rPr>
         <w:t xml:space="preserve">, </w:t>
       </w:r>
+      <w:r>
+        <w:rPr>
+          <w:rFonts w:eastAsia="標楷體"/>
+          <w:lang w:eastAsia="zh-TW"/>
+        </w:rPr>
+        <w:t>it follows the equation below:</w:t>
+      </w:r>
     </w:p>
     <w:p>
       <w:pPr>
@@ -5624,121 +5754,140 @@
     <w:p>
       <w:pPr>
         <w:pStyle w:val="a3"/>
-        <w:rPr>
-          <w:rFonts w:eastAsia="標楷體"/>
-          <w:i/>
-          <w:lang w:eastAsia="zh-TW"/>
-        </w:rPr>
-      </w:pPr>
-      <m:oMathPara>
-        <m:oMath>
-          <m:sSub>
-            <m:sSubPr>
-              <m:ctrlPr>
-                <w:rPr>
-                  <w:rFonts w:ascii="Cambria Math" w:eastAsia="標楷體" w:hAnsi="Cambria Math"/>
-                  <w:i/>
-                  <w:lang w:eastAsia="zh-TW"/>
-                </w:rPr>
-              </m:ctrlPr>
-            </m:sSubPr>
-            <m:e>
-              <m:r>
-                <w:rPr>
-                  <w:rFonts w:ascii="Cambria Math" w:eastAsia="標楷體" w:hAnsi="Cambria Math"/>
-                  <w:lang w:eastAsia="zh-TW"/>
-                </w:rPr>
-                <m:t>demand</m:t>
-              </m:r>
-            </m:e>
-            <m:sub>
-              <m:r>
-                <w:rPr>
-                  <w:rFonts w:ascii="Cambria Math" w:eastAsia="標楷體" w:hAnsi="Cambria Math"/>
-                  <w:lang w:eastAsia="zh-TW"/>
-                </w:rPr>
-                <m:t>i</m:t>
-              </m:r>
-            </m:sub>
-          </m:sSub>
-          <m:r>
-            <w:rPr>
-              <w:rFonts w:ascii="Cambria Math" w:eastAsia="標楷體" w:hAnsi="Cambria Math"/>
-              <w:lang w:eastAsia="zh-TW"/>
-            </w:rPr>
-            <m:t xml:space="preserve"> </m:t>
-          </m:r>
-          <m:r>
-            <w:rPr>
-              <w:rFonts w:ascii="Cambria Math" w:eastAsia="標楷體" w:hAnsi="Cambria Math"/>
-              <w:lang w:eastAsia="zh-TW"/>
-            </w:rPr>
-            <m:t>≥</m:t>
-          </m:r>
-          <m:nary>
-            <m:naryPr>
-              <m:chr m:val="∑"/>
-              <m:limLoc m:val="undOvr"/>
-              <m:supHide m:val="1"/>
-              <m:ctrlPr>
-                <w:rPr>
-                  <w:rFonts w:ascii="Cambria Math" w:eastAsia="標楷體" w:hAnsi="Cambria Math"/>
-                  <w:i/>
-                  <w:lang w:eastAsia="zh-TW"/>
-                </w:rPr>
-              </m:ctrlPr>
-            </m:naryPr>
-            <m:sub>
-              <m:r>
-                <w:rPr>
-                  <w:rFonts w:ascii="Cambria Math" w:eastAsia="標楷體" w:hAnsi="Cambria Math"/>
-                  <w:lang w:eastAsia="zh-TW"/>
-                </w:rPr>
-                <m:t>j= the graph numbers</m:t>
-              </m:r>
-            </m:sub>
-            <m:sup/>
-            <m:e>
-              <m:sSub>
-                <m:sSubPr>
-                  <m:ctrlPr>
-                    <w:rPr>
-                      <w:rFonts w:ascii="Cambria Math" w:eastAsia="標楷體" w:hAnsi="Cambria Math"/>
-                      <w:i/>
-                      <w:lang w:eastAsia="zh-TW"/>
-                    </w:rPr>
-                  </m:ctrlPr>
-                </m:sSubPr>
-                <m:e>
-                  <m:r>
-                    <w:rPr>
-                      <w:rFonts w:ascii="Cambria Math" w:eastAsia="標楷體" w:hAnsi="Cambria Math"/>
-                      <w:lang w:eastAsia="zh-TW"/>
-                    </w:rPr>
-                    <m:t>demand</m:t>
-                  </m:r>
-                </m:e>
-                <m:sub>
-                  <m:r>
-                    <w:rPr>
-                      <w:rFonts w:ascii="Cambria Math" w:eastAsia="標楷體" w:hAnsi="Cambria Math"/>
-                      <w:lang w:eastAsia="zh-TW"/>
-                    </w:rPr>
-                    <m:t>ij</m:t>
-                  </m:r>
-                </m:sub>
-              </m:sSub>
-            </m:e>
-          </m:nary>
-          <m:r>
-            <w:rPr>
-              <w:rFonts w:ascii="Cambria Math" w:eastAsia="標楷體" w:hAnsi="Cambria Math"/>
-              <w:lang w:eastAsia="zh-TW"/>
-            </w:rPr>
-            <m:t>,</m:t>
-          </m:r>
-        </m:oMath>
-      </m:oMathPara>
+        <w:jc w:val="end"/>
+        <w:rPr>
+          <w:rFonts w:eastAsia="標楷體"/>
+          <w:lang w:eastAsia="zh-TW"/>
+        </w:rPr>
+      </w:pPr>
+      <m:oMath>
+        <m:sSub>
+          <m:sSubPr>
+            <m:ctrlPr>
+              <w:rPr>
+                <w:rFonts w:ascii="Cambria Math" w:eastAsia="標楷體" w:hAnsi="Cambria Math"/>
+                <w:i/>
+                <w:lang w:eastAsia="zh-TW"/>
+              </w:rPr>
+            </m:ctrlPr>
+          </m:sSubPr>
+          <m:e>
+            <m:r>
+              <w:rPr>
+                <w:rFonts w:ascii="Cambria Math" w:eastAsia="標楷體" w:hAnsi="Cambria Math"/>
+                <w:lang w:eastAsia="zh-TW"/>
+              </w:rPr>
+              <m:t>demand</m:t>
+            </m:r>
+          </m:e>
+          <m:sub>
+            <m:r>
+              <w:rPr>
+                <w:rFonts w:ascii="Cambria Math" w:eastAsia="標楷體" w:hAnsi="Cambria Math"/>
+                <w:lang w:eastAsia="zh-TW"/>
+              </w:rPr>
+              <m:t>i</m:t>
+            </m:r>
+          </m:sub>
+        </m:sSub>
+        <m:r>
+          <w:rPr>
+            <w:rFonts w:ascii="Cambria Math" w:eastAsia="標楷體" w:hAnsi="Cambria Math"/>
+            <w:lang w:eastAsia="zh-TW"/>
+          </w:rPr>
+          <m:t xml:space="preserve"> ≥</m:t>
+        </m:r>
+        <m:nary>
+          <m:naryPr>
+            <m:chr m:val="∑"/>
+            <m:limLoc m:val="undOvr"/>
+            <m:supHide m:val="1"/>
+            <m:ctrlPr>
+              <w:rPr>
+                <w:rFonts w:ascii="Cambria Math" w:eastAsia="標楷體" w:hAnsi="Cambria Math"/>
+                <w:i/>
+                <w:lang w:eastAsia="zh-TW"/>
+              </w:rPr>
+            </m:ctrlPr>
+          </m:naryPr>
+          <m:sub>
+            <m:r>
+              <w:rPr>
+                <w:rFonts w:ascii="Cambria Math" w:eastAsia="標楷體" w:hAnsi="Cambria Math"/>
+                <w:lang w:eastAsia="zh-TW"/>
+              </w:rPr>
+              <m:t>j= the graph numbers</m:t>
+            </m:r>
+          </m:sub>
+          <m:sup/>
+          <m:e>
+            <m:sSub>
+              <m:sSubPr>
+                <m:ctrlPr>
+                  <w:rPr>
+                    <w:rFonts w:ascii="Cambria Math" w:eastAsia="標楷體" w:hAnsi="Cambria Math"/>
+                    <w:i/>
+                    <w:lang w:eastAsia="zh-TW"/>
+                  </w:rPr>
+                </m:ctrlPr>
+              </m:sSubPr>
+              <m:e>
+                <m:r>
+                  <w:rPr>
+                    <w:rFonts w:ascii="Cambria Math" w:eastAsia="標楷體" w:hAnsi="Cambria Math"/>
+                    <w:lang w:eastAsia="zh-TW"/>
+                  </w:rPr>
+                  <m:t>demand</m:t>
+                </m:r>
+              </m:e>
+              <m:sub>
+                <m:r>
+                  <w:rPr>
+                    <w:rFonts w:ascii="Cambria Math" w:eastAsia="標楷體" w:hAnsi="Cambria Math"/>
+                    <w:lang w:eastAsia="zh-TW"/>
+                  </w:rPr>
+                  <m:t>ij</m:t>
+                </m:r>
+              </m:sub>
+            </m:sSub>
+          </m:e>
+        </m:nary>
+        <m:r>
+          <w:rPr>
+            <w:rFonts w:ascii="Cambria Math" w:eastAsia="標楷體" w:hAnsi="Cambria Math"/>
+            <w:lang w:eastAsia="zh-TW"/>
+          </w:rPr>
+          <m:t>,</m:t>
+        </m:r>
+      </m:oMath>
+      <w:r>
+        <w:rPr>
+          <w:rFonts w:eastAsia="標楷體" w:hint="eastAsia"/>
+          <w:lang w:eastAsia="zh-TW"/>
+        </w:rPr>
+        <w:t xml:space="preserve"> </w:t>
+      </w:r>
+      <w:r>
+        <w:rPr>
+          <w:rFonts w:eastAsia="標楷體"/>
+          <w:lang w:eastAsia="zh-TW"/>
+        </w:rPr>
+        <w:t xml:space="preserve">     </w:t>
+      </w:r>
+      <w:r>
+        <w:rPr>
+          <w:rFonts w:eastAsia="標楷體" w:hint="eastAsia"/>
+          <w:lang w:eastAsia="zh-TW"/>
+        </w:rPr>
+        <w:t>(</w:t>
+      </w:r>
+      <w:r>
+        <w:rPr>
+          <w:rFonts w:eastAsia="標楷體"/>
+          <w:lang w:eastAsia="zh-TW"/>
+        </w:rPr>
+        <w:t>3)</w:t>
+      </w:r>
     </w:p>
     <w:p>
       <w:pPr>
@@ -5935,7 +6084,7 @@
         <w:rPr>
           <w:rFonts w:eastAsia="標楷體"/>
         </w:rPr>
-        <w:t>GA designments</w:t>
+        <w:t>Fitness function</w:t>
       </w:r>
     </w:p>
     <w:p>
@@ -5981,105 +6130,132 @@
     <w:p>
       <w:pPr>
         <w:pStyle w:val="a3"/>
+        <w:jc w:val="end"/>
         <w:rPr>
           <w:rFonts w:eastAsia="標楷體"/>
           <w:i/>
           <w:lang w:eastAsia="zh-TW"/>
         </w:rPr>
       </w:pPr>
-      <m:oMathPara>
-        <m:oMath>
-          <m:r>
-            <w:rPr>
-              <w:rFonts w:ascii="Cambria Math" w:eastAsia="標楷體" w:hAnsi="Cambria Math"/>
-              <w:lang w:eastAsia="zh-TW"/>
-            </w:rPr>
-            <m:t>f</m:t>
-          </m:r>
-          <m:d>
-            <m:dPr>
-              <m:ctrlPr>
-                <w:rPr>
-                  <w:rFonts w:ascii="Cambria Math" w:eastAsia="標楷體" w:hAnsi="Cambria Math"/>
-                  <w:i/>
-                  <w:lang w:eastAsia="zh-TW"/>
-                </w:rPr>
-              </m:ctrlPr>
-            </m:dPr>
-            <m:e>
-              <m:r>
-                <w:rPr>
-                  <w:rFonts w:ascii="Cambria Math" w:eastAsia="標楷體" w:hAnsi="Cambria Math"/>
-                  <w:lang w:eastAsia="zh-TW"/>
-                </w:rPr>
-                <m:t>x</m:t>
-              </m:r>
-            </m:e>
-          </m:d>
-          <m:r>
-            <w:rPr>
-              <w:rFonts w:ascii="Cambria Math" w:eastAsia="標楷體" w:hAnsi="Cambria Math"/>
-              <w:lang w:eastAsia="zh-TW"/>
-            </w:rPr>
-            <m:t>=max</m:t>
-          </m:r>
-          <m:d>
-            <m:dPr>
-              <m:ctrlPr>
-                <w:rPr>
-                  <w:rFonts w:ascii="Cambria Math" w:eastAsia="標楷體" w:hAnsi="Cambria Math"/>
-                  <w:i/>
-                  <w:lang w:eastAsia="zh-TW"/>
-                </w:rPr>
-              </m:ctrlPr>
-            </m:dPr>
-            <m:e>
-              <m:sSub>
-                <m:sSubPr>
-                  <m:ctrlPr>
-                    <w:rPr>
-                      <w:rFonts w:ascii="Cambria Math" w:eastAsia="標楷體" w:hAnsi="Cambria Math"/>
-                      <w:i/>
-                      <w:lang w:eastAsia="zh-TW"/>
-                    </w:rPr>
-                  </m:ctrlPr>
-                </m:sSubPr>
-                <m:e>
-                  <m:r>
-                    <w:rPr>
-                      <w:rFonts w:ascii="Cambria Math" w:eastAsia="標楷體" w:hAnsi="Cambria Math"/>
-                      <w:lang w:eastAsia="zh-TW"/>
-                    </w:rPr>
-                    <m:t>vehicle time</m:t>
-                  </m:r>
-                </m:e>
-                <m:sub>
-                  <m:r>
-                    <w:rPr>
-                      <w:rFonts w:ascii="Cambria Math" w:eastAsia="標楷體" w:hAnsi="Cambria Math"/>
-                      <w:lang w:eastAsia="zh-TW"/>
-                    </w:rPr>
-                    <m:t>i</m:t>
-                  </m:r>
-                </m:sub>
-              </m:sSub>
-            </m:e>
-          </m:d>
-          <m:r>
-            <w:rPr>
-              <w:rFonts w:ascii="Cambria Math" w:eastAsia="標楷體" w:hAnsi="Cambria Math"/>
-              <w:lang w:eastAsia="zh-TW"/>
-            </w:rPr>
-            <m:t>∙time weight</m:t>
-          </m:r>
-        </m:oMath>
-      </m:oMathPara>
+      <m:oMath>
+        <m:r>
+          <w:rPr>
+            <w:rFonts w:ascii="Cambria Math" w:eastAsia="標楷體" w:hAnsi="Cambria Math"/>
+            <w:lang w:eastAsia="zh-TW"/>
+          </w:rPr>
+          <m:t>f</m:t>
+        </m:r>
+        <m:d>
+          <m:dPr>
+            <m:ctrlPr>
+              <w:rPr>
+                <w:rFonts w:ascii="Cambria Math" w:eastAsia="標楷體" w:hAnsi="Cambria Math"/>
+                <w:i/>
+                <w:lang w:eastAsia="zh-TW"/>
+              </w:rPr>
+            </m:ctrlPr>
+          </m:dPr>
+          <m:e>
+            <m:r>
+              <w:rPr>
+                <w:rFonts w:ascii="Cambria Math" w:eastAsia="標楷體" w:hAnsi="Cambria Math"/>
+                <w:lang w:eastAsia="zh-TW"/>
+              </w:rPr>
+              <m:t>x</m:t>
+            </m:r>
+          </m:e>
+        </m:d>
+        <m:r>
+          <w:rPr>
+            <w:rFonts w:ascii="Cambria Math" w:eastAsia="標楷體" w:hAnsi="Cambria Math"/>
+            <w:lang w:eastAsia="zh-TW"/>
+          </w:rPr>
+          <m:t>=max</m:t>
+        </m:r>
+        <m:d>
+          <m:dPr>
+            <m:ctrlPr>
+              <w:rPr>
+                <w:rFonts w:ascii="Cambria Math" w:eastAsia="標楷體" w:hAnsi="Cambria Math"/>
+                <w:i/>
+                <w:lang w:eastAsia="zh-TW"/>
+              </w:rPr>
+            </m:ctrlPr>
+          </m:dPr>
+          <m:e>
+            <m:sSub>
+              <m:sSubPr>
+                <m:ctrlPr>
+                  <w:rPr>
+                    <w:rFonts w:ascii="Cambria Math" w:eastAsia="標楷體" w:hAnsi="Cambria Math"/>
+                    <w:i/>
+                    <w:lang w:eastAsia="zh-TW"/>
+                  </w:rPr>
+                </m:ctrlPr>
+              </m:sSubPr>
+              <m:e>
+                <m:r>
+                  <w:rPr>
+                    <w:rFonts w:ascii="Cambria Math" w:eastAsia="標楷體" w:hAnsi="Cambria Math"/>
+                    <w:lang w:eastAsia="zh-TW"/>
+                  </w:rPr>
+                  <m:t>vehicle time</m:t>
+                </m:r>
+              </m:e>
+              <m:sub>
+                <m:r>
+                  <w:rPr>
+                    <w:rFonts w:ascii="Cambria Math" w:eastAsia="標楷體" w:hAnsi="Cambria Math"/>
+                    <w:lang w:eastAsia="zh-TW"/>
+                  </w:rPr>
+                  <m:t>i</m:t>
+                </m:r>
+              </m:sub>
+            </m:sSub>
+          </m:e>
+        </m:d>
+        <m:r>
+          <w:rPr>
+            <w:rFonts w:ascii="Cambria Math" w:eastAsia="標楷體" w:hAnsi="Cambria Math"/>
+            <w:lang w:eastAsia="zh-TW"/>
+          </w:rPr>
+          <m:t>∙time weight</m:t>
+        </m:r>
+      </m:oMath>
+      <w:r>
+        <w:rPr>
+          <w:rFonts w:eastAsia="標楷體" w:hint="eastAsia"/>
+          <w:lang w:eastAsia="zh-TW"/>
+        </w:rPr>
+        <w:t xml:space="preserve"> </w:t>
+      </w:r>
+      <w:r>
+        <w:rPr>
+          <w:rFonts w:eastAsia="標楷體"/>
+          <w:lang w:eastAsia="zh-TW"/>
+        </w:rPr>
+        <w:t xml:space="preserve">      </w:t>
+      </w:r>
+      <w:r>
+        <w:rPr>
+          <w:rFonts w:eastAsia="標楷體" w:hint="eastAsia"/>
+          <w:lang w:eastAsia="zh-TW"/>
+        </w:rPr>
+        <w:t>(</w:t>
+      </w:r>
+      <w:r>
+        <w:rPr>
+          <w:rFonts w:eastAsia="標楷體"/>
+          <w:lang w:eastAsia="zh-TW"/>
+        </w:rPr>
+        <w:t>4)</w:t>
+      </w:r>
     </w:p>
     <w:p>
       <w:pPr>
         <w:pStyle w:val="a3"/>
         <w:rPr>
-          <w:rFonts w:eastAsia="標楷體" w:hint="eastAsia"/>
+          <w:rFonts w:eastAsia="標楷體"/>
           <w:i/>
           <w:lang w:eastAsia="zh-TW"/>
         </w:rPr>
@@ -6126,7 +6302,7 @@
                       <w:rFonts w:ascii="Cambria Math" w:eastAsia="標楷體" w:hAnsi="Cambria Math"/>
                       <w:lang w:eastAsia="zh-TW"/>
                     </w:rPr>
-                    <m:t>(d</m:t>
+                    <m:t>demand not satisfied</m:t>
                   </m:r>
                 </m:e>
                 <m:sub>
@@ -6139,49 +6315,6 @@
                   </m:r>
                 </m:sub>
               </m:sSub>
-              <m:r>
-                <w:rPr>
-                  <w:rFonts w:ascii="Cambria Math" w:eastAsia="標楷體" w:hAnsi="Cambria Math"/>
-                  <w:lang w:eastAsia="zh-TW"/>
-                </w:rPr>
-                <m:t>-</m:t>
-              </m:r>
-              <m:sSub>
-                <m:sSubPr>
-                  <m:ctrlPr>
-                    <w:rPr>
-                      <w:rFonts w:ascii="Cambria Math" w:eastAsia="標楷體" w:hAnsi="Cambria Math"/>
-                      <w:i/>
-                      <w:lang w:eastAsia="zh-TW"/>
-                    </w:rPr>
-                  </m:ctrlPr>
-                </m:sSubPr>
-                <m:e>
-                  <m:r>
-                    <w:rPr>
-                      <w:rFonts w:ascii="Cambria Math" w:eastAsia="標楷體" w:hAnsi="Cambria Math"/>
-                      <w:lang w:eastAsia="zh-TW"/>
-                    </w:rPr>
-                    <m:t>delivery</m:t>
-                  </m:r>
-                </m:e>
-                <m:sub>
-                  <m:r>
-                    <w:rPr>
-                      <w:rFonts w:ascii="Cambria Math" w:eastAsia="標楷體" w:hAnsi="Cambria Math"/>
-                      <w:lang w:eastAsia="zh-TW"/>
-                    </w:rPr>
-                    <m:t>j</m:t>
-                  </m:r>
-                </m:sub>
-              </m:sSub>
-              <m:r>
-                <w:rPr>
-                  <w:rFonts w:ascii="Cambria Math" w:eastAsia="標楷體" w:hAnsi="Cambria Math"/>
-                  <w:lang w:eastAsia="zh-TW"/>
-                </w:rPr>
-                <m:t>)</m:t>
-              </m:r>
             </m:e>
           </m:nary>
           <m:r>
@@ -6189,7 +6322,14 @@
               <w:rFonts w:ascii="Cambria Math" w:eastAsia="標楷體" w:hAnsi="Cambria Math"/>
               <w:lang w:eastAsia="zh-TW"/>
             </w:rPr>
-            <m:t>∙nonsatisfied weight</m:t>
+            <m:t>∙nonsatisfied</m:t>
+          </m:r>
+          <m:r>
+            <w:rPr>
+              <w:rFonts w:ascii="Cambria Math" w:eastAsia="標楷體" w:hAnsi="Cambria Math"/>
+              <w:lang w:eastAsia="zh-TW"/>
+            </w:rPr>
+            <m:t xml:space="preserve"> penalty</m:t>
           </m:r>
         </m:oMath>
       </m:oMathPara>
@@ -6290,7 +6430,7 @@
                           <w:rFonts w:ascii="Cambria Math" w:eastAsia="標楷體" w:hAnsi="Cambria Math"/>
                           <w:lang w:eastAsia="zh-TW"/>
                         </w:rPr>
-                        <m:t>delivery</m:t>
+                        <m:t>demand not satisfied</m:t>
                       </m:r>
                     </m:e>
                     <m:sub>
@@ -6310,54 +6450,163 @@
                     </w:rPr>
                     <m:t xml:space="preserve">: </m:t>
                   </m:r>
+                  <m:sSub>
+                    <m:sSubPr>
+                      <m:ctrlPr>
+                        <w:rPr>
+                          <w:rFonts w:ascii="Cambria Math" w:eastAsia="標楷體" w:hAnsi="Cambria Math"/>
+                          <w:lang w:eastAsia="zh-TW"/>
+                        </w:rPr>
+                      </m:ctrlPr>
+                    </m:sSubPr>
+                    <m:e>
+                      <m:r>
+                        <m:rPr>
+                          <m:sty m:val="p"/>
+                        </m:rPr>
+                        <w:rPr>
+                          <w:rFonts w:ascii="Cambria Math" w:eastAsia="標楷體" w:hAnsi="Cambria Math"/>
+                          <w:lang w:eastAsia="zh-TW"/>
+                        </w:rPr>
+                        <m:t>d</m:t>
+                      </m:r>
+                    </m:e>
+                    <m:sub>
+                      <m:r>
+                        <m:rPr>
+                          <m:sty m:val="p"/>
+                        </m:rPr>
+                        <w:rPr>
+                          <w:rFonts w:ascii="Cambria Math" w:eastAsia="標楷體" w:hAnsi="Cambria Math"/>
+                          <w:lang w:eastAsia="zh-TW"/>
+                        </w:rPr>
+                        <m:t>j</m:t>
+                      </m:r>
+                    </m:sub>
+                  </m:sSub>
+                  <m:r>
+                    <m:rPr>
+                      <m:sty m:val="p"/>
+                    </m:rPr>
+                    <w:rPr>
+                      <w:rFonts w:ascii="Cambria Math" w:eastAsia="標楷體" w:hAnsi="Cambria Math"/>
+                      <w:lang w:eastAsia="zh-TW"/>
+                    </w:rPr>
+                    <m:t>-</m:t>
+                  </m:r>
+                  <m:sSub>
+                    <m:sSubPr>
+                      <m:ctrlPr>
+                        <w:rPr>
+                          <w:rFonts w:ascii="Cambria Math" w:eastAsia="標楷體" w:hAnsi="Cambria Math"/>
+                          <w:lang w:eastAsia="zh-TW"/>
+                        </w:rPr>
+                      </m:ctrlPr>
+                    </m:sSubPr>
+                    <m:e>
+                      <m:r>
+                        <m:rPr>
+                          <m:sty m:val="p"/>
+                        </m:rPr>
+                        <w:rPr>
+                          <w:rFonts w:ascii="Cambria Math" w:eastAsia="標楷體" w:hAnsi="Cambria Math"/>
+                          <w:lang w:eastAsia="zh-TW"/>
+                        </w:rPr>
+                        <m:t>delivery</m:t>
+                      </m:r>
+                    </m:e>
+                    <m:sub>
+                      <m:r>
+                        <m:rPr>
+                          <m:sty m:val="p"/>
+                        </m:rPr>
+                        <w:rPr>
+                          <w:rFonts w:ascii="Cambria Math" w:eastAsia="標楷體" w:hAnsi="Cambria Math"/>
+                          <w:lang w:eastAsia="zh-TW"/>
+                        </w:rPr>
+                        <m:t>j</m:t>
+                      </m:r>
+                    </m:sub>
+                  </m:sSub>
                   <m:r>
                     <w:rPr>
                       <w:rFonts w:ascii="Cambria Math" w:eastAsia="標楷體" w:hAnsi="Cambria Math"/>
                       <w:lang w:eastAsia="zh-TW"/>
                     </w:rPr>
-                    <m:t xml:space="preserve">The </m:t>
+                    <m:t xml:space="preserve"> at </m:t>
                   </m:r>
+                  <m:sSub>
+                    <m:sSubPr>
+                      <m:ctrlPr>
+                        <w:rPr>
+                          <w:rFonts w:ascii="Cambria Math" w:eastAsia="標楷體" w:hAnsi="Cambria Math"/>
+                          <w:i/>
+                          <w:lang w:eastAsia="zh-TW"/>
+                        </w:rPr>
+                      </m:ctrlPr>
+                    </m:sSubPr>
+                    <m:e>
+                      <m:r>
+                        <w:rPr>
+                          <w:rFonts w:ascii="Cambria Math" w:eastAsia="標楷體" w:hAnsi="Cambria Math"/>
+                          <w:lang w:eastAsia="zh-TW"/>
+                        </w:rPr>
+                        <m:t>s</m:t>
+                      </m:r>
+                    </m:e>
+                    <m:sub>
+                      <m:r>
+                        <w:rPr>
+                          <w:rFonts w:ascii="Cambria Math" w:eastAsia="標楷體" w:hAnsi="Cambria Math"/>
+                          <w:lang w:eastAsia="zh-TW"/>
+                        </w:rPr>
+                        <m:t>j</m:t>
+                      </m:r>
+                    </m:sub>
+                  </m:sSub>
+                  <m:ctrlPr>
+                    <w:rPr>
+                      <w:rFonts w:ascii="Cambria Math" w:eastAsia="Cambria Math" w:hAnsi="Cambria Math" w:cs="Cambria Math"/>
+                      <w:i/>
+                    </w:rPr>
+                  </m:ctrlPr>
+                </m:e>
+                <m:e>
+                  <m:sSub>
+                    <m:sSubPr>
+                      <m:ctrlPr>
+                        <w:rPr>
+                          <w:rFonts w:ascii="Cambria Math" w:eastAsia="標楷體" w:hAnsi="Cambria Math"/>
+                          <w:i/>
+                          <w:lang w:eastAsia="zh-TW"/>
+                        </w:rPr>
+                      </m:ctrlPr>
+                    </m:sSubPr>
+                    <m:e>
+                      <m:r>
+                        <w:rPr>
+                          <w:rFonts w:ascii="Cambria Math" w:eastAsia="標楷體" w:hAnsi="Cambria Math"/>
+                          <w:lang w:eastAsia="zh-TW"/>
+                        </w:rPr>
+                        <m:t>delivery</m:t>
+                      </m:r>
+                    </m:e>
+                    <m:sub>
+                      <m:r>
+                        <w:rPr>
+                          <w:rFonts w:ascii="Cambria Math" w:eastAsia="標楷體" w:hAnsi="Cambria Math"/>
+                          <w:lang w:eastAsia="zh-TW"/>
+                        </w:rPr>
+                        <m:t>j</m:t>
+                      </m:r>
+                    </m:sub>
+                  </m:sSub>
                   <m:r>
                     <w:rPr>
                       <w:rFonts w:ascii="Cambria Math" w:eastAsia="標楷體" w:hAnsi="Cambria Math"/>
                       <w:lang w:eastAsia="zh-TW"/>
                     </w:rPr>
-                    <m:t xml:space="preserve">sum of </m:t>
-                  </m:r>
-                  <m:r>
-                    <w:rPr>
-                      <w:rFonts w:ascii="Cambria Math" w:eastAsia="標楷體" w:hAnsi="Cambria Math"/>
-                      <w:lang w:eastAsia="zh-TW"/>
-                    </w:rPr>
-                    <m:t>students sent</m:t>
-                  </m:r>
-                  <m:r>
-                    <w:rPr>
-                      <w:rFonts w:ascii="Cambria Math" w:eastAsia="標楷體" w:hAnsi="Cambria Math"/>
-                      <w:lang w:eastAsia="zh-TW"/>
-                    </w:rPr>
-                    <m:t xml:space="preserve"> </m:t>
-                  </m:r>
-                  <m:r>
-                    <w:rPr>
-                      <w:rFonts w:ascii="Cambria Math" w:eastAsia="標楷體" w:hAnsi="Cambria Math"/>
-                      <w:lang w:eastAsia="zh-TW"/>
-                    </w:rPr>
-                    <m:t xml:space="preserve">to </m:t>
-                  </m:r>
-                  <m:r>
-                    <w:rPr>
-                      <w:rFonts w:ascii="Cambria Math" w:eastAsia="標楷體" w:hAnsi="Cambria Math"/>
-                      <w:lang w:eastAsia="zh-TW"/>
-                    </w:rPr>
-                    <m:t>station j</m:t>
-                  </m:r>
-                  <m:r>
-                    <w:rPr>
-                      <w:rFonts w:ascii="Cambria Math" w:eastAsia="標楷體" w:hAnsi="Cambria Math"/>
-                      <w:lang w:eastAsia="zh-TW"/>
-                    </w:rPr>
-                    <m:t xml:space="preserve"> by buses</m:t>
+                    <m:t>: The sum of students sent to station j by buses</m:t>
                   </m:r>
                 </m:e>
               </m:eqArr>
@@ -6370,7 +6619,7 @@
       <w:pPr>
         <w:pStyle w:val="a3"/>
         <w:rPr>
-          <w:rFonts w:eastAsia="標楷體" w:hint="eastAsia"/>
+          <w:rFonts w:eastAsia="標楷體"/>
           <w:lang w:eastAsia="zh-TW"/>
         </w:rPr>
       </w:pPr>
@@ -6388,6 +6637,41 @@
           <w:rFonts w:eastAsia="標楷體"/>
           <w:lang w:eastAsia="zh-TW"/>
         </w:rPr>
+        <w:t xml:space="preserve">The </w:t>
+      </w:r>
+      <w:r>
+        <w:rPr>
+          <w:rFonts w:eastAsia="標楷體"/>
+          <w:lang w:eastAsia="zh-TW"/>
+        </w:rPr>
+        <w:t>fitness function tries</w:t>
+      </w:r>
+      <w:r>
+        <w:rPr>
+          <w:rFonts w:eastAsia="標楷體"/>
+          <w:lang w:eastAsia="zh-TW"/>
+        </w:rPr>
+        <w:t xml:space="preserve"> to minimize the </w:t>
+      </w:r>
+      <w:r>
+        <w:rPr>
+          <w:rFonts w:eastAsia="標楷體"/>
+          <w:lang w:eastAsia="zh-TW"/>
+        </w:rPr>
+        <w:t>time spent and take oversupply and undersupply into consideration</w:t>
+      </w:r>
+      <w:r>
+        <w:rPr>
+          <w:rFonts w:eastAsia="標楷體"/>
+          <w:lang w:eastAsia="zh-TW"/>
+        </w:rPr>
+        <w:t xml:space="preserve">.  </w:t>
+      </w:r>
+      <w:r>
+        <w:rPr>
+          <w:rFonts w:eastAsia="標楷體"/>
+          <w:lang w:eastAsia="zh-TW"/>
+        </w:rPr>
         <w:t xml:space="preserve">Since the goal is to meet the deadline of the next class at 10:10 am, </w:t>
       </w:r>
       <w:r>
@@ -6437,7 +6721,14 @@
           <w:rFonts w:eastAsia="標楷體"/>
           <w:lang w:eastAsia="zh-TW"/>
         </w:rPr>
-        <w:t>We can divide the time spent into two parts:</w:t>
+        <w:t>First, w</w:t>
+      </w:r>
+      <w:r>
+        <w:rPr>
+          <w:rFonts w:eastAsia="標楷體"/>
+          <w:lang w:eastAsia="zh-TW"/>
+        </w:rPr>
+        <w:t>e can divide the time spent into two parts:</w:t>
       </w:r>
     </w:p>
     <w:p>
@@ -6452,95 +6743,188 @@
     <w:p>
       <w:pPr>
         <w:pStyle w:val="a3"/>
+        <w:jc w:val="end"/>
+        <w:rPr>
+          <w:rFonts w:eastAsia="標楷體"/>
+          <w:lang w:eastAsia="zh-TW"/>
+        </w:rPr>
+      </w:pPr>
+      <m:oMath>
+        <m:sSub>
+          <m:sSubPr>
+            <m:ctrlPr>
+              <w:rPr>
+                <w:rFonts w:ascii="Cambria Math" w:eastAsia="標楷體" w:hAnsi="Cambria Math"/>
+                <w:i/>
+                <w:sz w:val="18"/>
+                <w:lang w:eastAsia="zh-TW"/>
+              </w:rPr>
+            </m:ctrlPr>
+          </m:sSubPr>
+          <m:e>
+            <m:r>
+              <w:rPr>
+                <w:rFonts w:ascii="Cambria Math" w:eastAsia="標楷體" w:hAnsi="Cambria Math"/>
+                <w:sz w:val="18"/>
+                <w:lang w:eastAsia="zh-TW"/>
+              </w:rPr>
+              <m:t>vehicle time</m:t>
+            </m:r>
+          </m:e>
+          <m:sub>
+            <m:r>
+              <w:rPr>
+                <w:rFonts w:ascii="Cambria Math" w:eastAsia="標楷體" w:hAnsi="Cambria Math"/>
+                <w:sz w:val="18"/>
+                <w:lang w:eastAsia="zh-TW"/>
+              </w:rPr>
+              <m:t>i</m:t>
+            </m:r>
+          </m:sub>
+        </m:sSub>
+        <m:r>
+          <w:rPr>
+            <w:rFonts w:ascii="Cambria Math" w:eastAsia="標楷體" w:hAnsi="Cambria Math"/>
+            <w:sz w:val="18"/>
+            <w:lang w:eastAsia="zh-TW"/>
+          </w:rPr>
+          <m:t xml:space="preserve"> = </m:t>
+        </m:r>
+        <m:nary>
+          <m:naryPr>
+            <m:chr m:val="∑"/>
+            <m:limLoc m:val="undOvr"/>
+            <m:subHide m:val="1"/>
+            <m:supHide m:val="1"/>
+            <m:ctrlPr>
+              <w:rPr>
+                <w:rFonts w:ascii="Cambria Math" w:eastAsia="標楷體" w:hAnsi="Cambria Math"/>
+                <w:i/>
+                <w:sz w:val="18"/>
+                <w:lang w:eastAsia="zh-TW"/>
+              </w:rPr>
+            </m:ctrlPr>
+          </m:naryPr>
+          <m:sub/>
+          <m:sup/>
+          <m:e>
+            <m:r>
+              <w:rPr>
+                <w:rFonts w:ascii="Cambria Math" w:eastAsia="標楷體" w:hAnsi="Cambria Math"/>
+                <w:sz w:val="18"/>
+                <w:lang w:eastAsia="zh-TW"/>
+              </w:rPr>
+              <m:t>driving time</m:t>
+            </m:r>
+          </m:e>
+        </m:nary>
+        <m:r>
+          <w:rPr>
+            <w:rFonts w:ascii="Cambria Math" w:eastAsia="標楷體" w:hAnsi="Cambria Math"/>
+            <w:sz w:val="18"/>
+            <w:lang w:eastAsia="zh-TW"/>
+          </w:rPr>
+          <m:t>+</m:t>
+        </m:r>
+        <m:nary>
+          <m:naryPr>
+            <m:chr m:val="∑"/>
+            <m:limLoc m:val="undOvr"/>
+            <m:subHide m:val="1"/>
+            <m:supHide m:val="1"/>
+            <m:ctrlPr>
+              <w:rPr>
+                <w:rFonts w:ascii="Cambria Math" w:eastAsia="標楷體" w:hAnsi="Cambria Math"/>
+                <w:i/>
+                <w:sz w:val="18"/>
+                <w:lang w:eastAsia="zh-TW"/>
+              </w:rPr>
+            </m:ctrlPr>
+          </m:naryPr>
+          <m:sub/>
+          <m:sup/>
+          <m:e>
+            <m:sSub>
+              <m:sSubPr>
+                <m:ctrlPr>
+                  <w:rPr>
+                    <w:rFonts w:ascii="Cambria Math" w:eastAsia="標楷體" w:hAnsi="Cambria Math"/>
+                    <w:i/>
+                    <w:sz w:val="18"/>
+                    <w:lang w:eastAsia="zh-TW"/>
+                  </w:rPr>
+                </m:ctrlPr>
+              </m:sSubPr>
+              <m:e>
+                <m:r>
+                  <w:rPr>
+                    <w:rFonts w:ascii="Cambria Math" w:eastAsia="標楷體" w:hAnsi="Cambria Math"/>
+                    <w:sz w:val="18"/>
+                    <w:lang w:eastAsia="zh-TW"/>
+                  </w:rPr>
+                  <m:t>unload time</m:t>
+                </m:r>
+              </m:e>
+              <m:sub>
+                <m:r>
+                  <w:rPr>
+                    <w:rFonts w:ascii="Cambria Math" w:eastAsia="標楷體" w:hAnsi="Cambria Math"/>
+                    <w:sz w:val="18"/>
+                    <w:lang w:eastAsia="zh-TW"/>
+                  </w:rPr>
+                  <m:t>ij</m:t>
+                </m:r>
+              </m:sub>
+            </m:sSub>
+          </m:e>
+        </m:nary>
+        <m:r>
+          <w:rPr>
+            <w:rFonts w:ascii="Cambria Math" w:eastAsia="標楷體" w:hAnsi="Cambria Math"/>
+            <w:sz w:val="18"/>
+            <w:lang w:eastAsia="zh-TW"/>
+          </w:rPr>
+          <m:t xml:space="preserve"> </m:t>
+        </m:r>
+      </m:oMath>
+      <w:r>
         <w:rPr>
           <w:rFonts w:eastAsia="標楷體" w:hint="eastAsia"/>
-          <w:i/>
-          <w:lang w:eastAsia="zh-TW"/>
-        </w:rPr>
-      </w:pPr>
-      <m:oMathPara>
-        <m:oMath>
-          <m:r>
-            <w:rPr>
-              <w:rFonts w:ascii="Cambria Math" w:eastAsia="標楷體" w:hAnsi="Cambria Math"/>
-              <w:lang w:eastAsia="zh-TW"/>
-            </w:rPr>
-            <m:t xml:space="preserve">total time = </m:t>
-          </m:r>
-          <m:nary>
-            <m:naryPr>
-              <m:chr m:val="∑"/>
-              <m:limLoc m:val="undOvr"/>
-              <m:subHide m:val="1"/>
-              <m:supHide m:val="1"/>
-              <m:ctrlPr>
-                <w:rPr>
-                  <w:rFonts w:ascii="Cambria Math" w:eastAsia="標楷體" w:hAnsi="Cambria Math"/>
-                  <w:i/>
-                  <w:lang w:eastAsia="zh-TW"/>
-                </w:rPr>
-              </m:ctrlPr>
-            </m:naryPr>
-            <m:sub/>
-            <m:sup/>
-            <m:e>
-              <m:r>
-                <w:rPr>
-                  <w:rFonts w:ascii="Cambria Math" w:eastAsia="標楷體" w:hAnsi="Cambria Math"/>
-                  <w:lang w:eastAsia="zh-TW"/>
-                </w:rPr>
-                <m:t>driving time</m:t>
-              </m:r>
-            </m:e>
-          </m:nary>
-          <m:r>
-            <w:rPr>
-              <w:rFonts w:ascii="Cambria Math" w:eastAsia="標楷體" w:hAnsi="Cambria Math"/>
-              <w:lang w:eastAsia="zh-TW"/>
-            </w:rPr>
-            <m:t>+</m:t>
-          </m:r>
-          <m:nary>
-            <m:naryPr>
-              <m:chr m:val="∑"/>
-              <m:limLoc m:val="undOvr"/>
-              <m:subHide m:val="1"/>
-              <m:supHide m:val="1"/>
-              <m:ctrlPr>
-                <w:rPr>
-                  <w:rFonts w:ascii="Cambria Math" w:eastAsia="標楷體" w:hAnsi="Cambria Math"/>
-                  <w:i/>
-                  <w:lang w:eastAsia="zh-TW"/>
-                </w:rPr>
-              </m:ctrlPr>
-            </m:naryPr>
-            <m:sub/>
-            <m:sup/>
-            <m:e>
-              <m:r>
-                <w:rPr>
-                  <w:rFonts w:ascii="Cambria Math" w:eastAsia="標楷體" w:hAnsi="Cambria Math"/>
-                  <w:lang w:eastAsia="zh-TW"/>
-                </w:rPr>
-                <m:t>unload time</m:t>
-              </m:r>
-            </m:e>
-          </m:nary>
-          <m:r>
-            <w:rPr>
-              <w:rFonts w:ascii="Cambria Math" w:eastAsia="標楷體" w:hAnsi="Cambria Math"/>
-              <w:lang w:eastAsia="zh-TW"/>
-            </w:rPr>
-            <m:t xml:space="preserve"> </m:t>
-          </m:r>
-        </m:oMath>
-      </m:oMathPara>
+          <w:sz w:val="18"/>
+          <w:lang w:eastAsia="zh-TW"/>
+        </w:rPr>
+        <w:t xml:space="preserve"> </w:t>
+      </w:r>
+      <w:r>
+        <w:rPr>
+          <w:rFonts w:eastAsia="標楷體"/>
+          <w:sz w:val="18"/>
+          <w:lang w:eastAsia="zh-TW"/>
+        </w:rPr>
+        <w:t xml:space="preserve">   </w:t>
+      </w:r>
+      <w:r>
+        <w:rPr>
+          <w:rFonts w:eastAsia="標楷體" w:hint="eastAsia"/>
+          <w:sz w:val="18"/>
+          <w:lang w:eastAsia="zh-TW"/>
+        </w:rPr>
+        <w:t>(</w:t>
+      </w:r>
+      <w:r>
+        <w:rPr>
+          <w:rFonts w:eastAsia="標楷體"/>
+          <w:sz w:val="18"/>
+          <w:lang w:eastAsia="zh-TW"/>
+        </w:rPr>
+        <w:t>5)</w:t>
+      </w:r>
     </w:p>
     <w:p>
       <w:pPr>
         <w:pStyle w:val="a3"/>
         <w:rPr>
-          <w:rFonts w:eastAsia="標楷體" w:hint="eastAsia"/>
+          <w:rFonts w:eastAsia="標楷體"/>
           <w:lang w:eastAsia="zh-TW"/>
         </w:rPr>
       </w:pPr>
@@ -6570,6 +6954,78 @@
                   </m:ctrlPr>
                 </m:eqArrPr>
                 <m:e>
+                  <m:sSub>
+                    <m:sSubPr>
+                      <m:ctrlPr>
+                        <w:rPr>
+                          <w:rFonts w:ascii="Cambria Math" w:eastAsia="標楷體" w:hAnsi="Cambria Math"/>
+                          <w:i/>
+                          <w:lang w:eastAsia="zh-TW"/>
+                        </w:rPr>
+                      </m:ctrlPr>
+                    </m:sSubPr>
+                    <m:e>
+                      <m:r>
+                        <w:rPr>
+                          <w:rFonts w:ascii="Cambria Math" w:eastAsia="標楷體" w:hAnsi="Cambria Math"/>
+                          <w:lang w:eastAsia="zh-TW"/>
+                        </w:rPr>
+                        <m:t>vehicle time</m:t>
+                      </m:r>
+                    </m:e>
+                    <m:sub>
+                      <m:r>
+                        <w:rPr>
+                          <w:rFonts w:ascii="Cambria Math" w:eastAsia="標楷體" w:hAnsi="Cambria Math"/>
+                          <w:lang w:eastAsia="zh-TW"/>
+                        </w:rPr>
+                        <m:t>i</m:t>
+                      </m:r>
+                    </m:sub>
+                  </m:sSub>
+                  <m:r>
+                    <w:rPr>
+                      <w:rFonts w:ascii="Cambria Math" w:eastAsia="標楷體" w:hAnsi="Cambria Math"/>
+                      <w:lang w:eastAsia="zh-TW"/>
+                    </w:rPr>
+                    <m:t xml:space="preserve">: time totally spent by </m:t>
+                  </m:r>
+                  <m:sSub>
+                    <m:sSubPr>
+                      <m:ctrlPr>
+                        <w:rPr>
+                          <w:rFonts w:ascii="Cambria Math" w:eastAsia="標楷體" w:hAnsi="Cambria Math"/>
+                          <w:lang w:eastAsia="zh-TW"/>
+                        </w:rPr>
+                      </m:ctrlPr>
+                    </m:sSubPr>
+                    <m:e>
+                      <m:r>
+                        <w:rPr>
+                          <w:rFonts w:ascii="Cambria Math" w:eastAsia="標楷體" w:hAnsi="Cambria Math"/>
+                          <w:lang w:eastAsia="zh-TW"/>
+                        </w:rPr>
+                        <m:t>b</m:t>
+                      </m:r>
+                    </m:e>
+                    <m:sub>
+                      <m:r>
+                        <w:rPr>
+                          <w:rFonts w:ascii="Cambria Math" w:eastAsia="標楷體" w:hAnsi="Cambria Math"/>
+                          <w:lang w:eastAsia="zh-TW"/>
+                        </w:rPr>
+                        <m:t>i</m:t>
+                      </m:r>
+                    </m:sub>
+                  </m:sSub>
+                  <m:ctrlPr>
+                    <w:rPr>
+                      <w:rFonts w:ascii="Cambria Math" w:eastAsia="Cambria Math" w:hAnsi="Cambria Math" w:cs="Cambria Math"/>
+                      <w:i/>
+                    </w:rPr>
+                  </m:ctrlPr>
+                </m:e>
+                <m:e>
                   <m:r>
                     <w:rPr>
                       <w:rFonts w:ascii="Cambria Math" w:eastAsia="標楷體" w:hAnsi="Cambria Math"/>
@@ -6589,12 +7045,41 @@
                   </m:r>
                 </m:e>
                 <m:e>
+                  <m:sSub>
+                    <m:sSubPr>
+                      <m:ctrlPr>
+                        <w:rPr>
+                          <w:rFonts w:ascii="Cambria Math" w:eastAsia="標楷體" w:hAnsi="Cambria Math"/>
+                          <w:i/>
+                          <w:lang w:eastAsia="zh-TW"/>
+                        </w:rPr>
+                      </m:ctrlPr>
+                    </m:sSubPr>
+                    <m:e>
+                      <m:r>
+                        <w:rPr>
+                          <w:rFonts w:ascii="Cambria Math" w:eastAsia="標楷體" w:hAnsi="Cambria Math"/>
+                          <w:lang w:eastAsia="zh-TW"/>
+                        </w:rPr>
+                        <m:t>unload time</m:t>
+                      </m:r>
+                    </m:e>
+                    <m:sub>
+                      <m:r>
+                        <w:rPr>
+                          <w:rFonts w:ascii="Cambria Math" w:eastAsia="標楷體" w:hAnsi="Cambria Math"/>
+                          <w:lang w:eastAsia="zh-TW"/>
+                        </w:rPr>
+                        <m:t>ij</m:t>
+                      </m:r>
+                    </m:sub>
+                  </m:sSub>
                   <m:r>
                     <w:rPr>
                       <w:rFonts w:ascii="Cambria Math" w:eastAsia="標楷體" w:hAnsi="Cambria Math"/>
                       <w:lang w:eastAsia="zh-TW"/>
                     </w:rPr>
-                    <m:t xml:space="preserve">unload time: </m:t>
+                    <m:t xml:space="preserve">: </m:t>
                   </m:r>
                   <m:r>
                     <m:rPr>
@@ -6604,8 +7089,77 @@
                       <w:rFonts w:ascii="Cambria Math" w:eastAsia="標楷體" w:hAnsi="Cambria Math"/>
                       <w:lang w:eastAsia="zh-TW"/>
                     </w:rPr>
-                    <m:t>time waiting students to go down the bus</m:t>
+                    <m:t xml:space="preserve">time waiting students to stop by </m:t>
                   </m:r>
+                  <m:sSub>
+                    <m:sSubPr>
+                      <m:ctrlPr>
+                        <w:rPr>
+                          <w:rFonts w:ascii="Cambria Math" w:eastAsia="標楷體" w:hAnsi="Cambria Math"/>
+                          <w:lang w:eastAsia="zh-TW"/>
+                        </w:rPr>
+                      </m:ctrlPr>
+                    </m:sSubPr>
+                    <m:e>
+                      <m:r>
+                        <w:rPr>
+                          <w:rFonts w:ascii="Cambria Math" w:eastAsia="標楷體" w:hAnsi="Cambria Math"/>
+                          <w:lang w:eastAsia="zh-TW"/>
+                        </w:rPr>
+                        <m:t>b</m:t>
+                      </m:r>
+                    </m:e>
+                    <m:sub>
+                      <m:r>
+                        <w:rPr>
+                          <w:rFonts w:ascii="Cambria Math" w:eastAsia="標楷體" w:hAnsi="Cambria Math"/>
+                          <w:lang w:eastAsia="zh-TW"/>
+                        </w:rPr>
+                        <m:t>i</m:t>
+                      </m:r>
+                    </m:sub>
+                  </m:sSub>
+                  <m:r>
+                    <m:rPr>
+                      <m:sty m:val="p"/>
+                    </m:rPr>
+                    <w:rPr>
+                      <w:rFonts w:ascii="Cambria Math" w:eastAsia="標楷體" w:hAnsi="Cambria Math"/>
+                      <w:lang w:eastAsia="zh-TW"/>
+                    </w:rPr>
+                    <m:t xml:space="preserve"> at </m:t>
+                  </m:r>
+                  <m:sSub>
+                    <m:sSubPr>
+                      <m:ctrlPr>
+                        <w:rPr>
+                          <w:rFonts w:ascii="Cambria Math" w:eastAsia="標楷體" w:hAnsi="Cambria Math"/>
+                          <w:lang w:eastAsia="zh-TW"/>
+                        </w:rPr>
+                      </m:ctrlPr>
+                    </m:sSubPr>
+                    <m:e>
+                      <m:r>
+                        <m:rPr>
+                          <m:sty m:val="p"/>
+                        </m:rPr>
+                        <w:rPr>
+                          <w:rFonts w:ascii="Cambria Math" w:eastAsia="標楷體" w:hAnsi="Cambria Math"/>
+                          <w:lang w:eastAsia="zh-TW"/>
+                        </w:rPr>
+                        <m:t>s</m:t>
+                      </m:r>
+                    </m:e>
+                    <m:sub>
+                      <m:r>
+                        <w:rPr>
+                          <w:rFonts w:ascii="Cambria Math" w:eastAsia="標楷體" w:hAnsi="Cambria Math"/>
+                          <w:lang w:eastAsia="zh-TW"/>
+                        </w:rPr>
+                        <m:t>j</m:t>
+                      </m:r>
+                    </m:sub>
+                  </m:sSub>
                 </m:e>
               </m:eqArr>
             </m:e>
@@ -6616,192 +7170,109 @@
     <w:p>
       <w:pPr>
         <w:pStyle w:val="a3"/>
-        <w:rPr>
-          <w:rFonts w:eastAsia="標楷體"/>
-          <w:lang w:eastAsia="zh-TW"/>
-        </w:rPr>
-      </w:pPr>
+        <w:ind w:firstLine="0pt"/>
+        <w:rPr>
+          <w:rFonts w:eastAsia="標楷體" w:hint="eastAsia"/>
+          <w:lang w:eastAsia="zh-TW"/>
+        </w:rPr>
+      </w:pPr>
+      <w:r>
+        <w:rPr>
+          <w:rFonts w:eastAsia="標楷體" w:hint="eastAsia"/>
+          <w:noProof/>
+          <w:lang w:eastAsia="zh-TW"/>
+        </w:rPr>
+        <w:drawing>
+          <wp:inline distT="0" distB="0" distL="0" distR="0">
+            <wp:extent cx="3089910" cy="1209040"/>
+            <wp:effectExtent l="19050" t="19050" r="15240" b="10160"/>
+            <wp:docPr id="40" name="圖片 40"/>
+            <wp:cNvGraphicFramePr>
+              <a:graphicFrameLocks xmlns:a="http://purl.oclc.org/ooxml/drawingml/main" noChangeAspect="1"/>
+            </wp:cNvGraphicFramePr>
+            <a:graphic xmlns:a="http://purl.oclc.org/ooxml/drawingml/main">
+              <a:graphicData uri="http://purl.oclc.org/ooxml/drawingml/picture">
+                <pic:pic xmlns:pic="http://purl.oclc.org/ooxml/drawingml/picture">
+                  <pic:nvPicPr>
+                    <pic:cNvPr id="40" name="1.png"/>
+                    <pic:cNvPicPr/>
+                  </pic:nvPicPr>
+                  <pic:blipFill>
+                    <a:blip r:embed="rId12" cstate="print">
+                      <a:extLst>
+                        <a:ext uri="{28A0092B-C50C-407E-A947-70E740481C1C}">
+                          <a14:useLocalDpi xmlns:a14="http://schemas.microsoft.com/office/drawing/2010/main" val="0"/>
+                        </a:ext>
+                      </a:extLst>
+                    </a:blip>
+                    <a:stretch>
+                      <a:fillRect/>
+                    </a:stretch>
+                  </pic:blipFill>
+                  <pic:spPr>
+                    <a:xfrm>
+                      <a:off x="0" y="0"/>
+                      <a:ext cx="3089910" cy="1209040"/>
+                    </a:xfrm>
+                    <a:prstGeom prst="rect">
+                      <a:avLst/>
+                    </a:prstGeom>
+                    <a:ln>
+                      <a:solidFill>
+                        <a:schemeClr val="tx1"/>
+                      </a:solidFill>
+                    </a:ln>
+                  </pic:spPr>
+                </pic:pic>
+              </a:graphicData>
+            </a:graphic>
+          </wp:inline>
+        </w:drawing>
+      </w:r>
     </w:p>
     <w:p>
       <w:pPr>
         <w:pStyle w:val="a3"/>
-        <w:rPr>
-          <w:rFonts w:eastAsia="標楷體"/>
-          <w:lang w:eastAsia="zh-TW"/>
-        </w:rPr>
-      </w:pPr>
-      <w:r>
-        <w:rPr>
-          <w:rFonts w:eastAsia="標楷體" w:hint="eastAsia"/>
-          <w:lang w:eastAsia="zh-TW"/>
-        </w:rPr>
-        <w:t>S</w:t>
-      </w:r>
-      <w:r>
-        <w:rPr>
-          <w:rFonts w:eastAsia="標楷體"/>
-          <w:lang w:eastAsia="zh-TW"/>
-        </w:rPr>
-        <w:t xml:space="preserve">ince for every </w:t>
-      </w:r>
-      <w:r>
-        <w:rPr>
-          <w:rFonts w:eastAsia="標楷體"/>
-          <w:lang w:eastAsia="zh-TW"/>
-        </w:rPr>
-        <w:t>bus</w:t>
-      </w:r>
-      <w:r>
-        <w:rPr>
-          <w:rFonts w:eastAsia="標楷體"/>
-          <w:lang w:eastAsia="zh-TW"/>
-        </w:rPr>
-        <w:t>, its starting point and end point are both s</w:t>
-      </w:r>
-      <w:r>
-        <w:rPr>
-          <w:rFonts w:eastAsia="標楷體"/>
-          <w:vertAlign w:val="subscript"/>
-          <w:lang w:eastAsia="zh-TW"/>
-        </w:rPr>
-        <w:t>1</w:t>
-      </w:r>
-      <w:r>
-        <w:rPr>
-          <w:rFonts w:eastAsia="標楷體"/>
-          <w:lang w:eastAsia="zh-TW"/>
-        </w:rPr>
-        <w:t xml:space="preserve"> and s</w:t>
-      </w:r>
-      <w:r>
-        <w:rPr>
-          <w:rFonts w:eastAsia="標楷體"/>
-          <w:vertAlign w:val="subscript"/>
-          <w:lang w:eastAsia="zh-TW"/>
-        </w:rPr>
-        <w:t>10</w:t>
-      </w:r>
-      <w:r>
-        <w:rPr>
-          <w:rFonts w:eastAsia="標楷體"/>
-          <w:lang w:eastAsia="zh-TW"/>
-        </w:rPr>
-        <w:t xml:space="preserve">, </w:t>
-      </w:r>
-      <w:r>
-        <w:rPr>
-          <w:rFonts w:eastAsia="標楷體"/>
-          <w:lang w:eastAsia="zh-TW"/>
-        </w:rPr>
-        <w:t xml:space="preserve">so the driving time for all </w:t>
-      </w:r>
-      <w:r>
-        <w:rPr>
-          <w:rFonts w:eastAsia="標楷體"/>
-          <w:lang w:eastAsia="zh-TW"/>
-        </w:rPr>
-        <w:t>buses</w:t>
-      </w:r>
-      <w:r>
-        <w:rPr>
-          <w:rFonts w:eastAsia="標楷體"/>
-          <w:lang w:eastAsia="zh-TW"/>
-        </w:rPr>
-        <w:t xml:space="preserve"> are identical.  Thus </w:t>
-      </w:r>
-      <w:r>
-        <w:rPr>
-          <w:rFonts w:eastAsia="標楷體"/>
-          <w:lang w:eastAsia="zh-TW"/>
-        </w:rPr>
-        <w:t xml:space="preserve">the one </w:t>
-      </w:r>
-      <w:r>
-        <w:rPr>
-          <w:rFonts w:eastAsia="標楷體"/>
-          <w:lang w:eastAsia="zh-TW"/>
-        </w:rPr>
-        <w:t>wh</w:t>
-      </w:r>
-      <w:r>
-        <w:rPr>
-          <w:rFonts w:eastAsia="標楷體"/>
-          <w:lang w:eastAsia="zh-TW"/>
-        </w:rPr>
-        <w:t>ich</w:t>
-      </w:r>
-      <w:r>
-        <w:rPr>
-          <w:rFonts w:eastAsia="標楷體"/>
-          <w:lang w:eastAsia="zh-TW"/>
-        </w:rPr>
-        <w:t xml:space="preserve"> </w:t>
-      </w:r>
-      <w:r>
-        <w:rPr>
-          <w:rFonts w:eastAsia="標楷體"/>
-          <w:lang w:eastAsia="zh-TW"/>
-        </w:rPr>
-        <w:t xml:space="preserve">might vary for all </w:t>
-      </w:r>
-      <w:r>
-        <w:rPr>
-          <w:rFonts w:eastAsia="標楷體"/>
-          <w:lang w:eastAsia="zh-TW"/>
-        </w:rPr>
-        <w:t xml:space="preserve">buses </w:t>
-      </w:r>
-      <w:r>
-        <w:rPr>
-          <w:rFonts w:eastAsia="標楷體"/>
-          <w:lang w:eastAsia="zh-TW"/>
-        </w:rPr>
-        <w:t>is the unload time</w:t>
-      </w:r>
-      <w:r>
-        <w:rPr>
-          <w:rFonts w:eastAsia="標楷體"/>
-          <w:lang w:eastAsia="zh-TW"/>
-        </w:rPr>
-        <w:t>.</w:t>
-      </w:r>
-      <w:r>
-        <w:rPr>
-          <w:rFonts w:eastAsia="標楷體"/>
-          <w:lang w:eastAsia="zh-TW"/>
-        </w:rPr>
-        <w:t xml:space="preserve">  </w:t>
-      </w:r>
-      <w:r>
-        <w:rPr>
-          <w:rFonts w:eastAsia="標楷體"/>
-          <w:lang w:eastAsia="zh-TW"/>
-        </w:rPr>
-        <w:t xml:space="preserve">The equation of unload time for vehicle </w:t>
-      </w:r>
-      <w:proofErr w:type="spellStart"/>
-      <w:r>
-        <w:rPr>
-          <w:rFonts w:eastAsia="標楷體"/>
-          <w:lang w:eastAsia="zh-TW"/>
-        </w:rPr>
-        <w:t>i</w:t>
-      </w:r>
-      <w:proofErr w:type="spellEnd"/>
-      <w:r>
-        <w:rPr>
-          <w:rFonts w:eastAsia="標楷體"/>
-          <w:lang w:eastAsia="zh-TW"/>
-        </w:rPr>
-        <w:t xml:space="preserve"> is below:</w:t>
+        <w:ind w:firstLine="0pt"/>
+        <w:rPr>
+          <w:rFonts w:eastAsia="標楷體"/>
+          <w:lang w:eastAsia="zh-TW"/>
+        </w:rPr>
+      </w:pPr>
+      <w:r>
+        <w:rPr>
+          <w:rFonts w:eastAsia="標楷體"/>
+          <w:lang w:eastAsia="zh-TW"/>
+        </w:rPr>
+        <w:t xml:space="preserve">Fig. </w:t>
+      </w:r>
+      <w:r>
+        <w:rPr>
+          <w:rFonts w:eastAsia="標楷體"/>
+          <w:lang w:eastAsia="zh-TW"/>
+        </w:rPr>
+        <w:t>4</w:t>
+      </w:r>
+      <w:r>
+        <w:rPr>
+          <w:rFonts w:eastAsia="標楷體"/>
+          <w:lang w:eastAsia="zh-TW"/>
+        </w:rPr>
+        <w:t xml:space="preserve">   </w:t>
+      </w:r>
+      <w:r>
+        <w:rPr>
+          <w:rFonts w:eastAsia="標楷體"/>
+          <w:lang w:eastAsia="zh-TW"/>
+        </w:rPr>
+        <w:t>The lowest fitness might not have the lowest time spent due to the weights of penalty to oversupply and undersupply</w:t>
       </w:r>
     </w:p>
     <w:p>
       <w:pPr>
         <w:pStyle w:val="a3"/>
-        <w:ind w:firstLine="0pt"/>
-        <w:rPr>
-          <w:rFonts w:eastAsia="標楷體" w:hint="eastAsia"/>
+        <w:rPr>
+          <w:rFonts w:eastAsia="標楷體"/>
           <w:lang w:eastAsia="zh-TW"/>
         </w:rPr>
       </w:pPr>
@@ -6811,139 +7282,335 @@
         <w:pStyle w:val="a3"/>
         <w:rPr>
           <w:rFonts w:eastAsia="標楷體"/>
-          <w:i/>
+          <w:lang w:eastAsia="zh-TW"/>
+        </w:rPr>
+      </w:pPr>
+      <w:r>
+        <w:rPr>
+          <w:rFonts w:eastAsia="標楷體" w:hint="eastAsia"/>
+          <w:lang w:eastAsia="zh-TW"/>
+        </w:rPr>
+        <w:t>S</w:t>
+      </w:r>
+      <w:r>
+        <w:rPr>
+          <w:rFonts w:eastAsia="標楷體"/>
+          <w:lang w:eastAsia="zh-TW"/>
+        </w:rPr>
+        <w:t xml:space="preserve">ince for every </w:t>
+      </w:r>
+      <w:r>
+        <w:rPr>
+          <w:rFonts w:eastAsia="標楷體"/>
+          <w:lang w:eastAsia="zh-TW"/>
+        </w:rPr>
+        <w:t>bus</w:t>
+      </w:r>
+      <w:r>
+        <w:rPr>
+          <w:rFonts w:eastAsia="標楷體"/>
+          <w:lang w:eastAsia="zh-TW"/>
+        </w:rPr>
+        <w:t>, its starting point and end point are both s</w:t>
+      </w:r>
+      <w:r>
+        <w:rPr>
+          <w:rFonts w:eastAsia="標楷體"/>
+          <w:vertAlign w:val="subscript"/>
+          <w:lang w:eastAsia="zh-TW"/>
+        </w:rPr>
+        <w:t>1</w:t>
+      </w:r>
+      <w:r>
+        <w:rPr>
+          <w:rFonts w:eastAsia="標楷體"/>
+          <w:lang w:eastAsia="zh-TW"/>
+        </w:rPr>
+        <w:t xml:space="preserve"> and s</w:t>
+      </w:r>
+      <w:r>
+        <w:rPr>
+          <w:rFonts w:eastAsia="標楷體"/>
+          <w:vertAlign w:val="subscript"/>
+          <w:lang w:eastAsia="zh-TW"/>
+        </w:rPr>
+        <w:t>10</w:t>
+      </w:r>
+      <w:r>
+        <w:rPr>
+          <w:rFonts w:eastAsia="標楷體"/>
+          <w:lang w:eastAsia="zh-TW"/>
+        </w:rPr>
+        <w:t xml:space="preserve">, </w:t>
+      </w:r>
+      <w:r>
+        <w:rPr>
+          <w:rFonts w:eastAsia="標楷體"/>
+          <w:lang w:eastAsia="zh-TW"/>
+        </w:rPr>
+        <w:t xml:space="preserve">so the driving time for all </w:t>
+      </w:r>
+      <w:r>
+        <w:rPr>
+          <w:rFonts w:eastAsia="標楷體"/>
+          <w:lang w:eastAsia="zh-TW"/>
+        </w:rPr>
+        <w:t>buses</w:t>
+      </w:r>
+      <w:r>
+        <w:rPr>
+          <w:rFonts w:eastAsia="標楷體"/>
+          <w:lang w:eastAsia="zh-TW"/>
+        </w:rPr>
+        <w:t xml:space="preserve"> are identical.  Thus </w:t>
+      </w:r>
+      <w:r>
+        <w:rPr>
+          <w:rFonts w:eastAsia="標楷體"/>
+          <w:lang w:eastAsia="zh-TW"/>
+        </w:rPr>
+        <w:t xml:space="preserve">the one </w:t>
+      </w:r>
+      <w:r>
+        <w:rPr>
+          <w:rFonts w:eastAsia="標楷體"/>
+          <w:lang w:eastAsia="zh-TW"/>
+        </w:rPr>
+        <w:t>wh</w:t>
+      </w:r>
+      <w:r>
+        <w:rPr>
+          <w:rFonts w:eastAsia="標楷體"/>
+          <w:lang w:eastAsia="zh-TW"/>
+        </w:rPr>
+        <w:t>ich</w:t>
+      </w:r>
+      <w:r>
+        <w:rPr>
+          <w:rFonts w:eastAsia="標楷體"/>
+          <w:lang w:eastAsia="zh-TW"/>
+        </w:rPr>
+        <w:t xml:space="preserve"> </w:t>
+      </w:r>
+      <w:r>
+        <w:rPr>
+          <w:rFonts w:eastAsia="標楷體"/>
+          <w:lang w:eastAsia="zh-TW"/>
+        </w:rPr>
+        <w:t xml:space="preserve">might vary for all </w:t>
+      </w:r>
+      <w:r>
+        <w:rPr>
+          <w:rFonts w:eastAsia="標楷體"/>
+          <w:lang w:eastAsia="zh-TW"/>
+        </w:rPr>
+        <w:t xml:space="preserve">buses </w:t>
+      </w:r>
+      <w:r>
+        <w:rPr>
+          <w:rFonts w:eastAsia="標楷體"/>
+          <w:lang w:eastAsia="zh-TW"/>
+        </w:rPr>
+        <w:t>is the unload time</w:t>
+      </w:r>
+      <w:r>
+        <w:rPr>
+          <w:rFonts w:eastAsia="標楷體"/>
+          <w:lang w:eastAsia="zh-TW"/>
+        </w:rPr>
+        <w:t>.</w:t>
+      </w:r>
+      <w:r>
+        <w:rPr>
+          <w:rFonts w:eastAsia="標楷體"/>
+          <w:lang w:eastAsia="zh-TW"/>
+        </w:rPr>
+        <w:t xml:space="preserve">  </w:t>
+      </w:r>
+      <w:r>
+        <w:rPr>
+          <w:rFonts w:eastAsia="標楷體"/>
+          <w:lang w:eastAsia="zh-TW"/>
+        </w:rPr>
+        <w:t xml:space="preserve">The equation of unload time for </w:t>
+      </w:r>
+      <w:r>
+        <w:rPr>
+          <w:rFonts w:eastAsia="標楷體"/>
+          <w:lang w:eastAsia="zh-TW"/>
+        </w:rPr>
+        <w:t>bus</w:t>
+      </w:r>
+      <w:r>
+        <w:rPr>
+          <w:rFonts w:eastAsia="標楷體"/>
+          <w:lang w:eastAsia="zh-TW"/>
+        </w:rPr>
+        <w:t xml:space="preserve"> </w:t>
+      </w:r>
+      <w:proofErr w:type="spellStart"/>
+      <w:r>
+        <w:rPr>
+          <w:rFonts w:eastAsia="標楷體"/>
+          <w:lang w:eastAsia="zh-TW"/>
+        </w:rPr>
+        <w:t>i</w:t>
+      </w:r>
+      <w:proofErr w:type="spellEnd"/>
+      <w:r>
+        <w:rPr>
+          <w:rFonts w:eastAsia="標楷體"/>
+          <w:lang w:eastAsia="zh-TW"/>
+        </w:rPr>
+        <w:t xml:space="preserve"> is below:</w:t>
+      </w:r>
+    </w:p>
+    <w:p>
+      <w:pPr>
+        <w:pStyle w:val="a3"/>
+        <w:ind w:firstLine="0pt"/>
+        <w:rPr>
+          <w:rFonts w:eastAsia="標楷體"/>
+          <w:lang w:eastAsia="zh-TW"/>
+        </w:rPr>
+      </w:pPr>
+    </w:p>
+    <w:p>
+      <w:pPr>
+        <w:pStyle w:val="a3"/>
+        <w:jc w:val="end"/>
+        <w:rPr>
+          <w:rFonts w:eastAsia="標楷體"/>
           <w:sz w:val="18"/>
           <w:lang w:eastAsia="zh-TW"/>
         </w:rPr>
       </w:pPr>
-      <m:oMathPara>
-        <m:oMath>
-          <m:sSub>
-            <m:sSubPr>
-              <m:ctrlPr>
-                <w:rPr>
-                  <w:rFonts w:ascii="Cambria Math" w:eastAsia="標楷體" w:hAnsi="Cambria Math"/>
-                  <w:i/>
-                  <w:sz w:val="18"/>
-                  <w:lang w:eastAsia="zh-TW"/>
-                </w:rPr>
-              </m:ctrlPr>
-            </m:sSubPr>
-            <m:e>
-              <m:r>
-                <w:rPr>
-                  <w:rFonts w:ascii="Cambria Math" w:eastAsia="標楷體" w:hAnsi="Cambria Math"/>
-                  <w:sz w:val="18"/>
-                  <w:lang w:eastAsia="zh-TW"/>
-                </w:rPr>
-                <m:t xml:space="preserve">unload time </m:t>
-              </m:r>
-            </m:e>
-            <m:sub>
-              <m:r>
-                <w:rPr>
-                  <w:rFonts w:ascii="Cambria Math" w:eastAsia="標楷體" w:hAnsi="Cambria Math"/>
-                  <w:sz w:val="18"/>
-                  <w:lang w:eastAsia="zh-TW"/>
-                </w:rPr>
-                <m:t>i</m:t>
-              </m:r>
-            </m:sub>
-          </m:sSub>
-          <m:r>
-            <w:rPr>
-              <w:rFonts w:ascii="Cambria Math" w:eastAsia="標楷體" w:hAnsi="Cambria Math"/>
-              <w:sz w:val="18"/>
-              <w:lang w:eastAsia="zh-TW"/>
-            </w:rPr>
-            <m:t xml:space="preserve"> = </m:t>
-          </m:r>
-          <m:r>
-            <w:rPr>
-              <w:rFonts w:ascii="Cambria Math" w:eastAsia="標楷體" w:hAnsi="Cambria Math"/>
-              <w:sz w:val="18"/>
-              <w:lang w:eastAsia="zh-TW"/>
-            </w:rPr>
-            <m:t>parking time</m:t>
-          </m:r>
-          <m:r>
-            <w:rPr>
-              <w:rFonts w:ascii="Cambria Math" w:eastAsia="標楷體" w:hAnsi="Cambria Math"/>
-              <w:sz w:val="18"/>
-              <w:lang w:eastAsia="zh-TW"/>
-            </w:rPr>
-            <m:t>+</m:t>
-          </m:r>
-          <m:nary>
-            <m:naryPr>
-              <m:chr m:val="∑"/>
-              <m:limLoc m:val="undOvr"/>
-              <m:subHide m:val="1"/>
-              <m:supHide m:val="1"/>
-              <m:ctrlPr>
-                <w:rPr>
-                  <w:rFonts w:ascii="Cambria Math" w:eastAsia="標楷體" w:hAnsi="Cambria Math"/>
-                  <w:i/>
-                  <w:sz w:val="18"/>
-                  <w:lang w:eastAsia="zh-TW"/>
-                </w:rPr>
-              </m:ctrlPr>
-            </m:naryPr>
-            <m:sub/>
-            <m:sup/>
-            <m:e>
-              <m:sSub>
-                <m:sSubPr>
-                  <m:ctrlPr>
-                    <w:rPr>
-                      <w:rFonts w:ascii="Cambria Math" w:eastAsia="標楷體" w:hAnsi="Cambria Math"/>
-                      <w:i/>
-                      <w:sz w:val="18"/>
-                      <w:lang w:eastAsia="zh-TW"/>
-                    </w:rPr>
-                  </m:ctrlPr>
-                </m:sSubPr>
-                <m:e>
-                  <m:r>
-                    <w:rPr>
-                      <w:rFonts w:ascii="Cambria Math" w:eastAsia="標楷體" w:hAnsi="Cambria Math"/>
-                      <w:sz w:val="18"/>
-                      <w:lang w:eastAsia="zh-TW"/>
-                    </w:rPr>
-                    <m:t>get</m:t>
-                  </m:r>
-                  <m:r>
-                    <w:rPr>
-                      <w:rFonts w:ascii="Cambria Math" w:eastAsia="標楷體" w:hAnsi="Cambria Math"/>
-                      <w:sz w:val="18"/>
-                      <w:lang w:eastAsia="zh-TW"/>
-                    </w:rPr>
-                    <m:t xml:space="preserve"> </m:t>
-                  </m:r>
-                  <m:r>
-                    <w:rPr>
-                      <w:rFonts w:ascii="Cambria Math" w:eastAsia="標楷體" w:hAnsi="Cambria Math"/>
-                      <w:sz w:val="18"/>
-                      <w:lang w:eastAsia="zh-TW"/>
-                    </w:rPr>
-                    <m:t>off time</m:t>
-                  </m:r>
-                </m:e>
-                <m:sub>
-                  <m:r>
-                    <w:rPr>
-                      <w:rFonts w:ascii="Cambria Math" w:eastAsia="標楷體" w:hAnsi="Cambria Math"/>
-                      <w:sz w:val="18"/>
-                      <w:lang w:eastAsia="zh-TW"/>
-                    </w:rPr>
-                    <m:t>j</m:t>
-                  </m:r>
-                </m:sub>
-              </m:sSub>
-            </m:e>
-          </m:nary>
-        </m:oMath>
-      </m:oMathPara>
+      <m:oMath>
+        <m:sSub>
+          <m:sSubPr>
+            <m:ctrlPr>
+              <w:rPr>
+                <w:rFonts w:ascii="Cambria Math" w:eastAsia="標楷體" w:hAnsi="Cambria Math"/>
+                <w:i/>
+                <w:sz w:val="18"/>
+                <w:lang w:eastAsia="zh-TW"/>
+              </w:rPr>
+            </m:ctrlPr>
+          </m:sSubPr>
+          <m:e>
+            <m:r>
+              <w:rPr>
+                <w:rFonts w:ascii="Cambria Math" w:eastAsia="標楷體" w:hAnsi="Cambria Math"/>
+                <w:sz w:val="18"/>
+                <w:lang w:eastAsia="zh-TW"/>
+              </w:rPr>
+              <m:t xml:space="preserve">unload time </m:t>
+            </m:r>
+          </m:e>
+          <m:sub>
+            <m:r>
+              <w:rPr>
+                <w:rFonts w:ascii="Cambria Math" w:eastAsia="標楷體" w:hAnsi="Cambria Math"/>
+                <w:sz w:val="18"/>
+                <w:lang w:eastAsia="zh-TW"/>
+              </w:rPr>
+              <m:t>i</m:t>
+            </m:r>
+          </m:sub>
+        </m:sSub>
+        <m:r>
+          <w:rPr>
+            <w:rFonts w:ascii="Cambria Math" w:eastAsia="標楷體" w:hAnsi="Cambria Math"/>
+            <w:sz w:val="18"/>
+            <w:lang w:eastAsia="zh-TW"/>
+          </w:rPr>
+          <m:t xml:space="preserve"> = parking time+</m:t>
+        </m:r>
+        <m:nary>
+          <m:naryPr>
+            <m:chr m:val="∑"/>
+            <m:limLoc m:val="undOvr"/>
+            <m:subHide m:val="1"/>
+            <m:supHide m:val="1"/>
+            <m:ctrlPr>
+              <w:rPr>
+                <w:rFonts w:ascii="Cambria Math" w:eastAsia="標楷體" w:hAnsi="Cambria Math"/>
+                <w:i/>
+                <w:sz w:val="18"/>
+                <w:lang w:eastAsia="zh-TW"/>
+              </w:rPr>
+            </m:ctrlPr>
+          </m:naryPr>
+          <m:sub/>
+          <m:sup/>
+          <m:e>
+            <m:sSub>
+              <m:sSubPr>
+                <m:ctrlPr>
+                  <w:rPr>
+                    <w:rFonts w:ascii="Cambria Math" w:eastAsia="標楷體" w:hAnsi="Cambria Math"/>
+                    <w:i/>
+                    <w:sz w:val="18"/>
+                    <w:lang w:eastAsia="zh-TW"/>
+                  </w:rPr>
+                </m:ctrlPr>
+              </m:sSubPr>
+              <m:e>
+                <m:r>
+                  <w:rPr>
+                    <w:rFonts w:ascii="Cambria Math" w:eastAsia="標楷體" w:hAnsi="Cambria Math"/>
+                    <w:sz w:val="18"/>
+                    <w:lang w:eastAsia="zh-TW"/>
+                  </w:rPr>
+                  <m:t>get off time</m:t>
+                </m:r>
+              </m:e>
+              <m:sub>
+                <m:r>
+                  <w:rPr>
+                    <w:rFonts w:ascii="Cambria Math" w:eastAsia="標楷體" w:hAnsi="Cambria Math"/>
+                    <w:sz w:val="18"/>
+                    <w:lang w:eastAsia="zh-TW"/>
+                  </w:rPr>
+                  <m:t>ij</m:t>
+                </m:r>
+              </m:sub>
+            </m:sSub>
+          </m:e>
+        </m:nary>
+      </m:oMath>
+      <w:r>
+        <w:rPr>
+          <w:rFonts w:eastAsia="標楷體" w:hint="eastAsia"/>
+          <w:sz w:val="18"/>
+          <w:lang w:eastAsia="zh-TW"/>
+        </w:rPr>
+        <w:t xml:space="preserve"> </w:t>
+      </w:r>
+      <w:r>
+        <w:rPr>
+          <w:rFonts w:eastAsia="標楷體"/>
+          <w:sz w:val="18"/>
+          <w:lang w:eastAsia="zh-TW"/>
+        </w:rPr>
+        <w:t xml:space="preserve">     </w:t>
+      </w:r>
+      <w:r>
+        <w:rPr>
+          <w:rFonts w:eastAsia="標楷體" w:hint="eastAsia"/>
+          <w:sz w:val="18"/>
+          <w:lang w:eastAsia="zh-TW"/>
+        </w:rPr>
+        <w:t>(</w:t>
+      </w:r>
+      <w:r>
+        <w:rPr>
+          <w:rFonts w:eastAsia="標楷體"/>
+          <w:sz w:val="18"/>
+          <w:lang w:eastAsia="zh-TW"/>
+        </w:rPr>
+        <w:t>6)</w:t>
+      </w:r>
     </w:p>
     <w:p>
       <w:pPr>
@@ -7069,15 +7736,7 @@
                       <w:sz w:val="18"/>
                       <w:lang w:eastAsia="zh-TW"/>
                     </w:rPr>
-                    <m:t>p</m:t>
-                  </m:r>
-                  <m:r>
-                    <w:rPr>
-                      <w:rFonts w:ascii="Cambria Math" w:eastAsia="標楷體" w:hAnsi="Cambria Math"/>
-                      <w:sz w:val="18"/>
-                      <w:lang w:eastAsia="zh-TW"/>
-                    </w:rPr>
-                    <m:t>arking time</m:t>
+                    <m:t>parking time</m:t>
                   </m:r>
                   <m:r>
                     <w:rPr>
@@ -7112,23 +7771,7 @@
                           <w:sz w:val="18"/>
                           <w:lang w:eastAsia="zh-TW"/>
                         </w:rPr>
-                        <m:t>get</m:t>
-                      </m:r>
-                      <m:r>
-                        <w:rPr>
-                          <w:rFonts w:ascii="Cambria Math" w:eastAsia="標楷體" w:hAnsi="Cambria Math"/>
-                          <w:sz w:val="18"/>
-                          <w:lang w:eastAsia="zh-TW"/>
-                        </w:rPr>
-                        <m:t xml:space="preserve"> </m:t>
-                      </m:r>
-                      <m:r>
-                        <w:rPr>
-                          <w:rFonts w:ascii="Cambria Math" w:eastAsia="標楷體" w:hAnsi="Cambria Math"/>
-                          <w:sz w:val="18"/>
-                          <w:lang w:eastAsia="zh-TW"/>
-                        </w:rPr>
-                        <m:t>off time</m:t>
+                        <m:t>get off time</m:t>
                       </m:r>
                     </m:e>
                     <m:sub>
@@ -7138,7 +7781,7 @@
                           <w:sz w:val="18"/>
                           <w:lang w:eastAsia="zh-TW"/>
                         </w:rPr>
-                        <m:t>j</m:t>
+                        <m:t>ij</m:t>
                       </m:r>
                     </m:sub>
                   </m:sSub>
@@ -7157,8 +7800,39 @@
                       <w:rFonts w:ascii="Cambria Math" w:eastAsia="標楷體" w:hAnsi="Cambria Math"/>
                       <w:lang w:eastAsia="zh-TW"/>
                     </w:rPr>
-                    <m:t>time for the students to get off the bus</m:t>
+                    <m:t xml:space="preserve">time for the students to get off from </m:t>
                   </m:r>
+                  <m:sSub>
+                    <m:sSubPr>
+                      <m:ctrlPr>
+                        <w:rPr>
+                          <w:rFonts w:ascii="Cambria Math" w:eastAsia="標楷體" w:hAnsi="Cambria Math"/>
+                          <w:sz w:val="18"/>
+                          <w:lang w:eastAsia="zh-TW"/>
+                        </w:rPr>
+                      </m:ctrlPr>
+                    </m:sSubPr>
+                    <m:e>
+                      <m:r>
+                        <w:rPr>
+                          <w:rFonts w:ascii="Cambria Math" w:eastAsia="標楷體" w:hAnsi="Cambria Math"/>
+                          <w:sz w:val="18"/>
+                          <w:lang w:eastAsia="zh-TW"/>
+                        </w:rPr>
+                        <m:t>b</m:t>
+                      </m:r>
+                    </m:e>
+                    <m:sub>
+                      <m:r>
+                        <w:rPr>
+                          <w:rFonts w:ascii="Cambria Math" w:eastAsia="標楷體" w:hAnsi="Cambria Math"/>
+                          <w:sz w:val="18"/>
+                          <w:lang w:eastAsia="zh-TW"/>
+                        </w:rPr>
+                        <m:t>i</m:t>
+                      </m:r>
+                    </m:sub>
+                  </m:sSub>
                   <m:r>
                     <m:rPr>
                       <m:sty m:val="p"/>
@@ -7285,34 +7959,1609 @@
           <w:rFonts w:eastAsia="標楷體"/>
           <w:lang w:eastAsia="zh-TW"/>
         </w:rPr>
-        <w:t>two factors into consideration: 1) Parking time, 2) get off time at station j.  The parking time is a constant, which means every time the bus stop at a station, it spends time identical to parking time.</w:t>
+        <w:t>two factors into consideration: 1) Parking time, 2) get off time at station j.  The parking time is a constant, which means every time the bus stop at a station, it spends</w:t>
+      </w:r>
+      <w:r>
+        <w:rPr>
+          <w:rFonts w:eastAsia="標楷體"/>
+          <w:lang w:eastAsia="zh-TW"/>
+        </w:rPr>
+        <w:t xml:space="preserve"> a constant</w:t>
+      </w:r>
+      <w:r>
+        <w:rPr>
+          <w:rFonts w:eastAsia="標楷體"/>
+          <w:lang w:eastAsia="zh-TW"/>
+        </w:rPr>
+        <w:t xml:space="preserve"> time </w:t>
+      </w:r>
+      <w:r>
+        <w:rPr>
+          <w:rFonts w:eastAsia="標楷體"/>
+          <w:lang w:eastAsia="zh-TW"/>
+        </w:rPr>
+        <w:t xml:space="preserve">to stop and restart the bus; as for the get off time, it is determined by the </w:t>
+      </w:r>
+      <w:r>
+        <w:rPr>
+          <w:rFonts w:eastAsia="標楷體"/>
+          <w:lang w:eastAsia="zh-TW"/>
+        </w:rPr>
+        <w:t xml:space="preserve">students sent by the </w:t>
+      </w:r>
+      <m:oMath>
+        <m:sSub>
+          <m:sSubPr>
+            <m:ctrlPr>
+              <w:rPr>
+                <w:rFonts w:ascii="Cambria Math" w:eastAsia="標楷體" w:hAnsi="Cambria Math"/>
+                <w:sz w:val="18"/>
+                <w:lang w:eastAsia="zh-TW"/>
+              </w:rPr>
+            </m:ctrlPr>
+          </m:sSubPr>
+          <m:e>
+            <m:r>
+              <w:rPr>
+                <w:rFonts w:ascii="Cambria Math" w:eastAsia="標楷體" w:hAnsi="Cambria Math"/>
+                <w:sz w:val="18"/>
+                <w:lang w:eastAsia="zh-TW"/>
+              </w:rPr>
+              <m:t>b</m:t>
+            </m:r>
+          </m:e>
+          <m:sub>
+            <m:r>
+              <w:rPr>
+                <w:rFonts w:ascii="Cambria Math" w:eastAsia="標楷體" w:hAnsi="Cambria Math"/>
+                <w:sz w:val="18"/>
+                <w:lang w:eastAsia="zh-TW"/>
+              </w:rPr>
+              <m:t>i</m:t>
+            </m:r>
+          </m:sub>
+        </m:sSub>
+      </m:oMath>
+      <w:r>
+        <w:rPr>
+          <w:rFonts w:eastAsia="標楷體"/>
+          <w:lang w:eastAsia="zh-TW"/>
+        </w:rPr>
+        <w:t xml:space="preserve"> to </w:t>
+      </w:r>
+      <m:oMath>
+        <m:sSub>
+          <m:sSubPr>
+            <m:ctrlPr>
+              <w:rPr>
+                <w:rFonts w:ascii="Cambria Math" w:eastAsia="標楷體" w:hAnsi="Cambria Math"/>
+                <w:sz w:val="18"/>
+                <w:lang w:eastAsia="zh-TW"/>
+              </w:rPr>
+            </m:ctrlPr>
+          </m:sSubPr>
+          <m:e>
+            <m:r>
+              <w:rPr>
+                <w:rFonts w:ascii="Cambria Math" w:eastAsia="標楷體" w:hAnsi="Cambria Math"/>
+                <w:sz w:val="18"/>
+                <w:lang w:eastAsia="zh-TW"/>
+              </w:rPr>
+              <m:t>s</m:t>
+            </m:r>
+          </m:e>
+          <m:sub>
+            <m:r>
+              <w:rPr>
+                <w:rFonts w:ascii="Cambria Math" w:eastAsia="標楷體" w:hAnsi="Cambria Math"/>
+                <w:sz w:val="18"/>
+                <w:lang w:eastAsia="zh-TW"/>
+              </w:rPr>
+              <m:t>j</m:t>
+            </m:r>
+          </m:sub>
+        </m:sSub>
+      </m:oMath>
+      <w:r>
+        <w:rPr>
+          <w:rFonts w:eastAsia="標楷體"/>
+          <w:sz w:val="18"/>
+          <w:lang w:eastAsia="zh-TW"/>
+        </w:rPr>
+        <w:t>.</w:t>
       </w:r>
     </w:p>
     <w:p>
       <w:pPr>
         <w:pStyle w:val="a3"/>
         <w:rPr>
-          <w:rFonts w:eastAsia="標楷體"/>
-          <w:i/>
-          <w:sz w:val="18"/>
-          <w:lang w:eastAsia="zh-TW"/>
-        </w:rPr>
-      </w:pPr>
+          <w:rFonts w:eastAsia="標楷體" w:hint="eastAsia"/>
+          <w:lang w:eastAsia="zh-TW"/>
+        </w:rPr>
+      </w:pPr>
+      <w:r>
+        <w:rPr>
+          <w:rFonts w:eastAsia="標楷體"/>
+          <w:lang w:eastAsia="zh-TW"/>
+        </w:rPr>
+        <w:t>Next is to decide</w:t>
+      </w:r>
+      <w:r>
+        <w:rPr>
+          <w:rFonts w:eastAsia="標楷體"/>
+          <w:lang w:eastAsia="zh-TW"/>
+        </w:rPr>
+        <w:t xml:space="preserve"> </w:t>
+      </w:r>
+      <w:r>
+        <w:rPr>
+          <w:rFonts w:eastAsia="標楷體"/>
+          <w:lang w:eastAsia="zh-TW"/>
+        </w:rPr>
+        <w:t>“demand not satisfied”</w:t>
+      </w:r>
+      <w:r>
+        <w:rPr>
+          <w:rFonts w:eastAsia="標楷體" w:hint="eastAsia"/>
+          <w:lang w:eastAsia="zh-TW"/>
+        </w:rPr>
+        <w:t xml:space="preserve"> </w:t>
+      </w:r>
+      <w:r>
+        <w:rPr>
+          <w:rFonts w:eastAsia="標楷體"/>
+          <w:lang w:eastAsia="zh-TW"/>
+        </w:rPr>
+        <w:t xml:space="preserve">in equation (4), which equals to </w:t>
+      </w:r>
+      <m:oMath>
+        <m:sSub>
+          <m:sSubPr>
+            <m:ctrlPr>
+              <w:rPr>
+                <w:rFonts w:ascii="Cambria Math" w:eastAsia="標楷體" w:hAnsi="Cambria Math"/>
+                <w:i/>
+                <w:lang w:eastAsia="zh-TW"/>
+              </w:rPr>
+            </m:ctrlPr>
+          </m:sSubPr>
+          <m:e>
+            <m:r>
+              <w:rPr>
+                <w:rFonts w:ascii="Cambria Math" w:eastAsia="標楷體" w:hAnsi="Cambria Math"/>
+                <w:lang w:eastAsia="zh-TW"/>
+              </w:rPr>
+              <m:t>d</m:t>
+            </m:r>
+          </m:e>
+          <m:sub>
+            <m:r>
+              <w:rPr>
+                <w:rFonts w:ascii="Cambria Math" w:eastAsia="標楷體" w:hAnsi="Cambria Math"/>
+                <w:lang w:eastAsia="zh-TW"/>
+              </w:rPr>
+              <m:t>j</m:t>
+            </m:r>
+          </m:sub>
+        </m:sSub>
+        <m:r>
+          <w:rPr>
+            <w:rFonts w:ascii="Cambria Math" w:eastAsia="標楷體" w:hAnsi="Cambria Math"/>
+            <w:lang w:eastAsia="zh-TW"/>
+          </w:rPr>
+          <m:t>-</m:t>
+        </m:r>
+        <m:sSub>
+          <m:sSubPr>
+            <m:ctrlPr>
+              <w:rPr>
+                <w:rFonts w:ascii="Cambria Math" w:eastAsia="標楷體" w:hAnsi="Cambria Math"/>
+                <w:i/>
+                <w:lang w:eastAsia="zh-TW"/>
+              </w:rPr>
+            </m:ctrlPr>
+          </m:sSubPr>
+          <m:e>
+            <m:r>
+              <w:rPr>
+                <w:rFonts w:ascii="Cambria Math" w:eastAsia="標楷體" w:hAnsi="Cambria Math"/>
+                <w:lang w:eastAsia="zh-TW"/>
+              </w:rPr>
+              <m:t>delivery</m:t>
+            </m:r>
+          </m:e>
+          <m:sub>
+            <m:r>
+              <w:rPr>
+                <w:rFonts w:ascii="Cambria Math" w:eastAsia="標楷體" w:hAnsi="Cambria Math"/>
+                <w:lang w:eastAsia="zh-TW"/>
+              </w:rPr>
+              <m:t>j</m:t>
+            </m:r>
+          </m:sub>
+        </m:sSub>
+      </m:oMath>
+      <w:r>
+        <w:rPr>
+          <w:rFonts w:eastAsia="標楷體"/>
+          <w:lang w:eastAsia="zh-TW"/>
+        </w:rPr>
+        <w:t>.  A</w:t>
+      </w:r>
+      <w:r>
+        <w:rPr>
+          <w:rFonts w:eastAsia="標楷體"/>
+          <w:lang w:eastAsia="zh-TW"/>
+        </w:rPr>
+        <w:t xml:space="preserve">s I mentioned above, there are two ways to divide the original demands into several demands for each </w:t>
+      </w:r>
+      <w:r>
+        <w:rPr>
+          <w:rFonts w:eastAsia="標楷體"/>
+          <w:lang w:eastAsia="zh-TW"/>
+        </w:rPr>
+        <w:t>buses</w:t>
+      </w:r>
+      <w:r>
+        <w:rPr>
+          <w:rFonts w:eastAsia="標楷體"/>
+          <w:lang w:eastAsia="zh-TW"/>
+        </w:rPr>
+        <w:t xml:space="preserve">.  Thus, in fitness function, </w:t>
+      </w:r>
+      <w:r>
+        <w:rPr>
+          <w:rFonts w:eastAsia="標楷體"/>
+          <w:lang w:eastAsia="zh-TW"/>
+        </w:rPr>
+        <w:t xml:space="preserve">if the station doesn’t </w:t>
+      </w:r>
+      <w:r>
+        <w:rPr>
+          <w:rFonts w:eastAsia="標楷體"/>
+          <w:lang w:eastAsia="zh-TW"/>
+        </w:rPr>
+        <w:t>satisfy</w:t>
+      </w:r>
+      <w:r>
+        <w:rPr>
+          <w:rFonts w:eastAsia="標楷體"/>
+          <w:lang w:eastAsia="zh-TW"/>
+        </w:rPr>
+        <w:t xml:space="preserve"> its demand, </w:t>
+      </w:r>
+      <w:r>
+        <w:rPr>
+          <w:rFonts w:eastAsia="標楷體"/>
+          <w:lang w:eastAsia="zh-TW"/>
+        </w:rPr>
+        <w:t>then the individual should be punish</w:t>
+      </w:r>
+      <w:r>
+        <w:rPr>
+          <w:rFonts w:eastAsia="標楷體"/>
+          <w:lang w:eastAsia="zh-TW"/>
+        </w:rPr>
+        <w:t>.</w:t>
+      </w:r>
+      <w:r>
+        <w:rPr>
+          <w:rFonts w:eastAsia="標楷體"/>
+          <w:lang w:eastAsia="zh-TW"/>
+        </w:rPr>
+        <w:t xml:space="preserve">  Both</w:t>
+      </w:r>
+      <w:r>
+        <w:rPr>
+          <w:rFonts w:eastAsia="標楷體"/>
+          <w:lang w:eastAsia="zh-TW"/>
+        </w:rPr>
+        <w:t xml:space="preserve"> oversupply and undersupply</w:t>
+      </w:r>
+      <w:r>
+        <w:rPr>
+          <w:rFonts w:eastAsia="標楷體"/>
+          <w:lang w:eastAsia="zh-TW"/>
+        </w:rPr>
+        <w:t xml:space="preserve"> should add penalties.</w:t>
+      </w:r>
+      <w:r>
+        <w:rPr>
+          <w:rFonts w:eastAsia="標楷體"/>
+          <w:lang w:eastAsia="zh-TW"/>
+        </w:rPr>
+        <w:t xml:space="preserve">  In NTHU Bus Problem, we denote </w:t>
+      </w:r>
     </w:p>
     <w:p>
       <w:pPr>
         <w:pStyle w:val="a3"/>
-        <w:ind w:firstLine="0pt"/>
-        <w:rPr>
-          <w:rFonts w:eastAsia="標楷體"/>
-          <w:lang w:eastAsia="zh-TW"/>
-        </w:rPr>
-      </w:pPr>
+        <w:rPr>
+          <w:rFonts w:eastAsia="標楷體"/>
+          <w:lang w:eastAsia="zh-TW"/>
+        </w:rPr>
+      </w:pPr>
+      <w:r>
+        <w:rPr>
+          <w:rFonts w:eastAsia="標楷體" w:hint="eastAsia"/>
+          <w:lang w:eastAsia="zh-TW"/>
+        </w:rPr>
+        <w:t>L</w:t>
+      </w:r>
+      <w:r>
+        <w:rPr>
+          <w:rFonts w:eastAsia="標楷體"/>
+          <w:lang w:eastAsia="zh-TW"/>
+        </w:rPr>
+        <w:t xml:space="preserve">ast but not least, we </w:t>
+      </w:r>
+      <w:r>
+        <w:rPr>
+          <w:rFonts w:eastAsia="標楷體"/>
+          <w:lang w:eastAsia="zh-TW"/>
+        </w:rPr>
+        <w:t>need to justify the weight.  Since the total demand of the NTHU Bus Problem is 567</w:t>
+      </w:r>
+      <w:r>
+        <w:rPr>
+          <w:rFonts w:eastAsia="標楷體"/>
+          <w:lang w:eastAsia="zh-TW"/>
+        </w:rPr>
+        <w:t>,</w:t>
+      </w:r>
+      <w:r>
+        <w:rPr>
+          <w:rFonts w:eastAsia="標楷體"/>
+          <w:lang w:eastAsia="zh-TW"/>
+        </w:rPr>
+        <w:t xml:space="preserve"> </w:t>
+      </w:r>
+      <w:r>
+        <w:rPr>
+          <w:rFonts w:eastAsia="標楷體"/>
+          <w:lang w:eastAsia="zh-TW"/>
+        </w:rPr>
+        <w:t>i</w:t>
+      </w:r>
+      <w:r>
+        <w:rPr>
+          <w:rFonts w:eastAsia="標楷體"/>
+          <w:lang w:eastAsia="zh-TW"/>
+        </w:rPr>
+        <w:t xml:space="preserve">f </w:t>
+      </w:r>
+      <w:r>
+        <w:rPr>
+          <w:rFonts w:eastAsia="標楷體"/>
+          <w:lang w:eastAsia="zh-TW"/>
+        </w:rPr>
+        <w:t>every student spends 4 seconds to get off the bus, then in the worst case</w:t>
+      </w:r>
+      <w:r>
+        <w:rPr>
+          <w:rFonts w:eastAsia="標楷體"/>
+          <w:lang w:eastAsia="zh-TW"/>
+        </w:rPr>
+        <w:t>, a bus will spend 2268 seconds</w:t>
+      </w:r>
+      <w:r>
+        <w:rPr>
+          <w:rFonts w:eastAsia="標楷體"/>
+          <w:lang w:eastAsia="zh-TW"/>
+        </w:rPr>
+        <w:t xml:space="preserve">.  If we don’t set the weights properly, we might get the result that the individual with the lowest fitness won’t have the lowest time spent.  Fig.4 shows </w:t>
+      </w:r>
+      <w:r>
+        <w:rPr>
+          <w:rFonts w:eastAsia="標楷體"/>
+          <w:lang w:eastAsia="zh-TW"/>
+        </w:rPr>
+        <w:t>t</w:t>
+      </w:r>
+      <w:r>
+        <w:rPr>
+          <w:rFonts w:eastAsia="標楷體"/>
+          <w:lang w:eastAsia="zh-TW"/>
+        </w:rPr>
+        <w:t>h</w:t>
+      </w:r>
+      <w:r>
+        <w:rPr>
+          <w:rFonts w:eastAsia="標楷體"/>
+          <w:lang w:eastAsia="zh-TW"/>
+        </w:rPr>
+        <w:t>at an individual with</w:t>
+      </w:r>
+      <w:r>
+        <w:rPr>
+          <w:rFonts w:eastAsia="標楷體"/>
+          <w:lang w:eastAsia="zh-TW"/>
+        </w:rPr>
+        <w:t xml:space="preserve"> lowest fitness might not have the lowest time spent</w:t>
+      </w:r>
+      <w:r>
+        <w:rPr>
+          <w:rFonts w:eastAsia="標楷體"/>
+          <w:lang w:eastAsia="zh-TW"/>
+        </w:rPr>
+        <w:t>, and table I shows the results of the global minimum, including the fitness and the time spent.</w:t>
+      </w:r>
+      <w:r>
+        <w:rPr>
+          <w:rFonts w:eastAsia="標楷體"/>
+          <w:lang w:eastAsia="zh-TW"/>
+        </w:rPr>
+        <w:t xml:space="preserve">  In table I, I set the ratio between </w:t>
+      </w:r>
+      <w:r>
+        <w:t>non-satisfied penalty</w:t>
+      </w:r>
+      <w:r>
+        <w:t xml:space="preserve"> and time weight to be 100 and cause the demands of stations are not satisfied strictly.</w:t>
+      </w:r>
     </w:p>
     <w:p>
       <w:pPr>
+        <w:pStyle w:val="tablehead"/>
+        <w:numPr>
+          <w:ilvl w:val="0"/>
+          <w:numId w:val="28"/>
+        </w:numPr>
+      </w:pPr>
+      <w:r>
+        <w:t>Results of the global mimimum when setting the weights non-properly</w:t>
+      </w:r>
+      <w:r>
+        <w:t>(time weight : non-satisfied penalty = 1:100)</w:t>
+      </w:r>
+    </w:p>
+    <w:tbl>
+      <w:tblPr>
+        <w:tblStyle w:val="af7"/>
+        <w:tblW w:w="0pt" w:type="auto"/>
+        <w:tblLook w:firstRow="1" w:lastRow="0" w:firstColumn="1" w:lastColumn="0" w:noHBand="0" w:noVBand="1"/>
+      </w:tblPr>
+      <w:tblGrid>
+        <w:gridCol w:w="475"/>
+        <w:gridCol w:w="10"/>
+        <w:gridCol w:w="466"/>
+        <w:gridCol w:w="18"/>
+        <w:gridCol w:w="459"/>
+        <w:gridCol w:w="24"/>
+        <w:gridCol w:w="489"/>
+        <w:gridCol w:w="485"/>
+        <w:gridCol w:w="482"/>
+        <w:gridCol w:w="473"/>
+        <w:gridCol w:w="10"/>
+        <w:gridCol w:w="467"/>
+        <w:gridCol w:w="15"/>
+        <w:gridCol w:w="498"/>
+        <w:gridCol w:w="485"/>
+      </w:tblGrid>
+      <w:tr>
+        <w:tc>
+          <w:tcPr>
+            <w:tcW w:w="71.60pt" w:type="dxa"/>
+            <w:gridSpan w:val="5"/>
+            <w:vAlign w:val="center"/>
+          </w:tcPr>
+          <w:p>
+            <w:pPr>
+              <w:pStyle w:val="a3"/>
+              <w:ind w:firstLine="0pt"/>
+              <w:jc w:val="center"/>
+              <w:rPr>
+                <w:rFonts w:eastAsia="標楷體"/>
+                <w:b/>
+                <w:lang w:eastAsia="zh-TW"/>
+              </w:rPr>
+            </w:pPr>
+            <w:r>
+              <w:rPr>
+                <w:rFonts w:eastAsia="標楷體" w:hint="eastAsia"/>
+                <w:b/>
+                <w:lang w:eastAsia="zh-TW"/>
+              </w:rPr>
+              <w:t>W</w:t>
+            </w:r>
+            <w:r>
+              <w:rPr>
+                <w:rFonts w:eastAsia="標楷體"/>
+                <w:b/>
+                <w:lang w:eastAsia="zh-TW"/>
+              </w:rPr>
+              <w:t>eight</w:t>
+            </w:r>
+          </w:p>
+        </w:tc>
+        <w:tc>
+          <w:tcPr>
+            <w:tcW w:w="49.65pt" w:type="dxa"/>
+            <w:gridSpan w:val="3"/>
+            <w:vAlign w:val="center"/>
+          </w:tcPr>
+          <w:p>
+            <w:pPr>
+              <w:pStyle w:val="a3"/>
+              <w:ind w:firstLine="0pt"/>
+              <w:jc w:val="center"/>
+              <w:rPr>
+                <w:rFonts w:eastAsia="標楷體"/>
+                <w:lang w:eastAsia="zh-TW"/>
+              </w:rPr>
+            </w:pPr>
+            <w:r>
+              <w:rPr>
+                <w:rFonts w:eastAsia="標楷體" w:hint="eastAsia"/>
+                <w:lang w:eastAsia="zh-TW"/>
+              </w:rPr>
+              <w:t>3</w:t>
+            </w:r>
+            <w:r>
+              <w:rPr>
+                <w:rFonts w:eastAsia="標楷體"/>
+                <w:lang w:eastAsia="zh-TW"/>
+              </w:rPr>
+              <w:t>333.75</w:t>
+            </w:r>
+          </w:p>
+        </w:tc>
+        <w:tc>
+          <w:tcPr>
+            <w:tcW w:w="71.80pt" w:type="dxa"/>
+            <w:gridSpan w:val="4"/>
+            <w:vAlign w:val="center"/>
+          </w:tcPr>
+          <w:p>
+            <w:pPr>
+              <w:pStyle w:val="a3"/>
+              <w:ind w:firstLine="0pt"/>
+              <w:jc w:val="center"/>
+              <w:rPr>
+                <w:rFonts w:eastAsia="標楷體"/>
+                <w:b/>
+                <w:lang w:eastAsia="zh-TW"/>
+              </w:rPr>
+            </w:pPr>
+            <w:r>
+              <w:rPr>
+                <w:rFonts w:eastAsia="標楷體" w:hint="eastAsia"/>
+                <w:b/>
+                <w:lang w:eastAsia="zh-TW"/>
+              </w:rPr>
+              <w:t>T</w:t>
+            </w:r>
+            <w:r>
+              <w:rPr>
+                <w:rFonts w:eastAsia="標楷體"/>
+                <w:b/>
+                <w:lang w:eastAsia="zh-TW"/>
+              </w:rPr>
+              <w:t>ime spent</w:t>
+            </w:r>
+          </w:p>
+        </w:tc>
+        <w:tc>
+          <w:tcPr>
+            <w:tcW w:w="49.75pt" w:type="dxa"/>
+            <w:gridSpan w:val="3"/>
+            <w:vAlign w:val="center"/>
+          </w:tcPr>
+          <w:p>
+            <w:pPr>
+              <w:pStyle w:val="a3"/>
+              <w:ind w:firstLine="0pt"/>
+              <w:jc w:val="center"/>
+              <w:rPr>
+                <w:rFonts w:eastAsia="標楷體"/>
+                <w:lang w:eastAsia="zh-TW"/>
+              </w:rPr>
+            </w:pPr>
+            <w:r>
+              <w:rPr>
+                <w:rFonts w:eastAsia="標楷體" w:hint="eastAsia"/>
+                <w:lang w:eastAsia="zh-TW"/>
+              </w:rPr>
+              <w:t>2</w:t>
+            </w:r>
+            <w:r>
+              <w:rPr>
+                <w:rFonts w:eastAsia="標楷體"/>
+                <w:lang w:eastAsia="zh-TW"/>
+              </w:rPr>
+              <w:t>133.75s</w:t>
+            </w:r>
+          </w:p>
+        </w:tc>
+      </w:tr>
+      <w:tr>
+        <w:tc>
+          <w:tcPr>
+            <w:tcW w:w="23.75pt" w:type="dxa"/>
+            <w:vAlign w:val="center"/>
+          </w:tcPr>
+          <w:p>
+            <w:pPr>
+              <w:pStyle w:val="a3"/>
+              <w:ind w:firstLine="0pt"/>
+              <w:jc w:val="center"/>
+              <w:rPr>
+                <w:rFonts w:eastAsia="標楷體"/>
+                <w:b/>
+                <w:lang w:eastAsia="zh-TW"/>
+              </w:rPr>
+            </w:pPr>
+            <w:r>
+              <w:rPr>
+                <w:rFonts w:eastAsia="標楷體" w:hint="eastAsia"/>
+                <w:b/>
+                <w:lang w:eastAsia="zh-TW"/>
+              </w:rPr>
+              <w:t>d</w:t>
+            </w:r>
+            <w:r>
+              <w:rPr>
+                <w:rFonts w:eastAsia="標楷體"/>
+                <w:b/>
+                <w:vertAlign w:val="subscript"/>
+                <w:lang w:eastAsia="zh-TW"/>
+              </w:rPr>
+              <w:t>1</w:t>
+            </w:r>
+          </w:p>
+        </w:tc>
+        <w:tc>
+          <w:tcPr>
+            <w:tcW w:w="23.90pt" w:type="dxa"/>
+            <w:gridSpan w:val="2"/>
+            <w:vAlign w:val="center"/>
+          </w:tcPr>
+          <w:p>
+            <w:pPr>
+              <w:pStyle w:val="a3"/>
+              <w:ind w:firstLine="0pt"/>
+              <w:jc w:val="center"/>
+              <w:rPr>
+                <w:rFonts w:eastAsia="標楷體"/>
+                <w:b/>
+                <w:lang w:eastAsia="zh-TW"/>
+              </w:rPr>
+            </w:pPr>
+            <w:r>
+              <w:rPr>
+                <w:rFonts w:eastAsia="標楷體" w:hint="eastAsia"/>
+                <w:b/>
+                <w:lang w:eastAsia="zh-TW"/>
+              </w:rPr>
+              <w:t>d</w:t>
+            </w:r>
+            <w:r>
+              <w:rPr>
+                <w:rFonts w:eastAsia="標楷體"/>
+                <w:b/>
+                <w:vertAlign w:val="subscript"/>
+                <w:lang w:eastAsia="zh-TW"/>
+              </w:rPr>
+              <w:t>2</w:t>
+            </w:r>
+          </w:p>
+        </w:tc>
+        <w:tc>
+          <w:tcPr>
+            <w:tcW w:w="23.95pt" w:type="dxa"/>
+            <w:gridSpan w:val="2"/>
+            <w:vAlign w:val="center"/>
+          </w:tcPr>
+          <w:p>
+            <w:pPr>
+              <w:pStyle w:val="a3"/>
+              <w:ind w:firstLine="0pt"/>
+              <w:jc w:val="center"/>
+              <w:rPr>
+                <w:rFonts w:eastAsia="標楷體"/>
+                <w:b/>
+                <w:lang w:eastAsia="zh-TW"/>
+              </w:rPr>
+            </w:pPr>
+            <w:r>
+              <w:rPr>
+                <w:rFonts w:eastAsia="標楷體" w:hint="eastAsia"/>
+                <w:b/>
+                <w:lang w:eastAsia="zh-TW"/>
+              </w:rPr>
+              <w:t>d</w:t>
+            </w:r>
+            <w:r>
+              <w:rPr>
+                <w:rFonts w:eastAsia="標楷體"/>
+                <w:b/>
+                <w:vertAlign w:val="subscript"/>
+                <w:lang w:eastAsia="zh-TW"/>
+              </w:rPr>
+              <w:t>3</w:t>
+            </w:r>
+          </w:p>
+        </w:tc>
+        <w:tc>
+          <w:tcPr>
+            <w:tcW w:w="25.65pt" w:type="dxa"/>
+            <w:gridSpan w:val="2"/>
+            <w:vAlign w:val="center"/>
+          </w:tcPr>
+          <w:p>
+            <w:pPr>
+              <w:pStyle w:val="a3"/>
+              <w:ind w:firstLine="0pt"/>
+              <w:jc w:val="center"/>
+              <w:rPr>
+                <w:rFonts w:eastAsia="標楷體"/>
+                <w:b/>
+                <w:lang w:eastAsia="zh-TW"/>
+              </w:rPr>
+            </w:pPr>
+            <w:r>
+              <w:rPr>
+                <w:rFonts w:eastAsia="標楷體" w:hint="eastAsia"/>
+                <w:b/>
+                <w:lang w:eastAsia="zh-TW"/>
+              </w:rPr>
+              <w:t>d</w:t>
+            </w:r>
+            <w:r>
+              <w:rPr>
+                <w:rFonts w:eastAsia="標楷體"/>
+                <w:b/>
+                <w:vertAlign w:val="subscript"/>
+                <w:lang w:eastAsia="zh-TW"/>
+              </w:rPr>
+              <w:t>4</w:t>
+            </w:r>
+          </w:p>
+        </w:tc>
+        <w:tc>
+          <w:tcPr>
+            <w:tcW w:w="24pt" w:type="dxa"/>
+            <w:vAlign w:val="center"/>
+          </w:tcPr>
+          <w:p>
+            <w:pPr>
+              <w:pStyle w:val="a3"/>
+              <w:ind w:firstLine="0pt"/>
+              <w:jc w:val="center"/>
+              <w:rPr>
+                <w:rFonts w:eastAsia="標楷體"/>
+                <w:b/>
+                <w:lang w:eastAsia="zh-TW"/>
+              </w:rPr>
+            </w:pPr>
+            <w:r>
+              <w:rPr>
+                <w:rFonts w:eastAsia="標楷體" w:hint="eastAsia"/>
+                <w:b/>
+                <w:lang w:eastAsia="zh-TW"/>
+              </w:rPr>
+              <w:t>d</w:t>
+            </w:r>
+            <w:r>
+              <w:rPr>
+                <w:rFonts w:eastAsia="標楷體"/>
+                <w:b/>
+                <w:vertAlign w:val="subscript"/>
+                <w:lang w:eastAsia="zh-TW"/>
+              </w:rPr>
+              <w:t>5</w:t>
+            </w:r>
+          </w:p>
+        </w:tc>
+        <w:tc>
+          <w:tcPr>
+            <w:tcW w:w="24pt" w:type="dxa"/>
+            <w:vAlign w:val="center"/>
+          </w:tcPr>
+          <w:p>
+            <w:pPr>
+              <w:pStyle w:val="a3"/>
+              <w:ind w:firstLine="0pt"/>
+              <w:jc w:val="center"/>
+              <w:rPr>
+                <w:rFonts w:eastAsia="標楷體"/>
+                <w:b/>
+                <w:lang w:eastAsia="zh-TW"/>
+              </w:rPr>
+            </w:pPr>
+            <w:r>
+              <w:rPr>
+                <w:rFonts w:eastAsia="標楷體" w:hint="eastAsia"/>
+                <w:b/>
+                <w:lang w:eastAsia="zh-TW"/>
+              </w:rPr>
+              <w:t>d</w:t>
+            </w:r>
+            <w:r>
+              <w:rPr>
+                <w:rFonts w:eastAsia="標楷體"/>
+                <w:b/>
+                <w:vertAlign w:val="subscript"/>
+                <w:lang w:eastAsia="zh-TW"/>
+              </w:rPr>
+              <w:t>6</w:t>
+            </w:r>
+          </w:p>
+        </w:tc>
+        <w:tc>
+          <w:tcPr>
+            <w:tcW w:w="23.80pt" w:type="dxa"/>
+            <w:vAlign w:val="center"/>
+          </w:tcPr>
+          <w:p>
+            <w:pPr>
+              <w:pStyle w:val="a3"/>
+              <w:ind w:firstLine="0pt"/>
+              <w:jc w:val="center"/>
+              <w:rPr>
+                <w:rFonts w:eastAsia="標楷體"/>
+                <w:b/>
+                <w:lang w:eastAsia="zh-TW"/>
+              </w:rPr>
+            </w:pPr>
+            <w:r>
+              <w:rPr>
+                <w:rFonts w:eastAsia="標楷體" w:hint="eastAsia"/>
+                <w:b/>
+                <w:lang w:eastAsia="zh-TW"/>
+              </w:rPr>
+              <w:t>d</w:t>
+            </w:r>
+            <w:r>
+              <w:rPr>
+                <w:rFonts w:eastAsia="標楷體"/>
+                <w:b/>
+                <w:vertAlign w:val="subscript"/>
+                <w:lang w:eastAsia="zh-TW"/>
+              </w:rPr>
+              <w:t>7</w:t>
+            </w:r>
+          </w:p>
+        </w:tc>
+        <w:tc>
+          <w:tcPr>
+            <w:tcW w:w="24pt" w:type="dxa"/>
+            <w:gridSpan w:val="2"/>
+            <w:vAlign w:val="center"/>
+          </w:tcPr>
+          <w:p>
+            <w:pPr>
+              <w:pStyle w:val="a3"/>
+              <w:ind w:firstLine="0pt"/>
+              <w:jc w:val="center"/>
+              <w:rPr>
+                <w:rFonts w:eastAsia="標楷體"/>
+                <w:b/>
+                <w:lang w:eastAsia="zh-TW"/>
+              </w:rPr>
+            </w:pPr>
+            <w:r>
+              <w:rPr>
+                <w:rFonts w:eastAsia="標楷體" w:hint="eastAsia"/>
+                <w:b/>
+                <w:lang w:eastAsia="zh-TW"/>
+              </w:rPr>
+              <w:t>d</w:t>
+            </w:r>
+            <w:r>
+              <w:rPr>
+                <w:rFonts w:eastAsia="標楷體"/>
+                <w:b/>
+                <w:vertAlign w:val="subscript"/>
+                <w:lang w:eastAsia="zh-TW"/>
+              </w:rPr>
+              <w:t>8</w:t>
+            </w:r>
+          </w:p>
+        </w:tc>
+        <w:tc>
+          <w:tcPr>
+            <w:tcW w:w="25.65pt" w:type="dxa"/>
+            <w:gridSpan w:val="2"/>
+            <w:vAlign w:val="center"/>
+          </w:tcPr>
+          <w:p>
+            <w:pPr>
+              <w:pStyle w:val="a3"/>
+              <w:ind w:firstLine="0pt"/>
+              <w:jc w:val="center"/>
+              <w:rPr>
+                <w:rFonts w:eastAsia="標楷體"/>
+                <w:b/>
+                <w:lang w:eastAsia="zh-TW"/>
+              </w:rPr>
+            </w:pPr>
+            <w:r>
+              <w:rPr>
+                <w:rFonts w:eastAsia="標楷體" w:hint="eastAsia"/>
+                <w:b/>
+                <w:lang w:eastAsia="zh-TW"/>
+              </w:rPr>
+              <w:t>d</w:t>
+            </w:r>
+            <w:r>
+              <w:rPr>
+                <w:rFonts w:eastAsia="標楷體"/>
+                <w:b/>
+                <w:vertAlign w:val="subscript"/>
+                <w:lang w:eastAsia="zh-TW"/>
+              </w:rPr>
+              <w:t>9</w:t>
+            </w:r>
+          </w:p>
+        </w:tc>
+        <w:tc>
+          <w:tcPr>
+            <w:tcW w:w="24.10pt" w:type="dxa"/>
+            <w:vAlign w:val="center"/>
+          </w:tcPr>
+          <w:p>
+            <w:pPr>
+              <w:pStyle w:val="a3"/>
+              <w:ind w:firstLine="0pt"/>
+              <w:jc w:val="center"/>
+              <w:rPr>
+                <w:rFonts w:eastAsia="標楷體"/>
+                <w:b/>
+                <w:lang w:eastAsia="zh-TW"/>
+              </w:rPr>
+            </w:pPr>
+            <w:r>
+              <w:rPr>
+                <w:rFonts w:eastAsia="標楷體" w:hint="eastAsia"/>
+                <w:b/>
+                <w:lang w:eastAsia="zh-TW"/>
+              </w:rPr>
+              <w:t>d</w:t>
+            </w:r>
+            <w:r>
+              <w:rPr>
+                <w:rFonts w:eastAsia="標楷體"/>
+                <w:b/>
+                <w:vertAlign w:val="subscript"/>
+                <w:lang w:eastAsia="zh-TW"/>
+              </w:rPr>
+              <w:t>1</w:t>
+            </w:r>
+            <w:r>
+              <w:rPr>
+                <w:rFonts w:eastAsia="標楷體"/>
+                <w:b/>
+                <w:vertAlign w:val="subscript"/>
+                <w:lang w:eastAsia="zh-TW"/>
+              </w:rPr>
+              <w:t>0</w:t>
+            </w:r>
+          </w:p>
+        </w:tc>
+      </w:tr>
+      <w:tr>
+        <w:tc>
+          <w:tcPr>
+            <w:tcW w:w="23.75pt" w:type="dxa"/>
+            <w:vAlign w:val="center"/>
+          </w:tcPr>
+          <w:p>
+            <w:pPr>
+              <w:pStyle w:val="a3"/>
+              <w:ind w:firstLine="0pt"/>
+              <w:jc w:val="center"/>
+              <w:rPr>
+                <w:rFonts w:eastAsia="標楷體" w:hint="eastAsia"/>
+                <w:lang w:eastAsia="zh-TW"/>
+              </w:rPr>
+            </w:pPr>
+            <w:r>
+              <w:rPr>
+                <w:rFonts w:eastAsia="標楷體" w:hint="eastAsia"/>
+                <w:lang w:eastAsia="zh-TW"/>
+              </w:rPr>
+              <w:t>0</w:t>
+            </w:r>
+          </w:p>
+        </w:tc>
+        <w:tc>
+          <w:tcPr>
+            <w:tcW w:w="23.90pt" w:type="dxa"/>
+            <w:gridSpan w:val="2"/>
+            <w:vAlign w:val="center"/>
+          </w:tcPr>
+          <w:p>
+            <w:pPr>
+              <w:pStyle w:val="a3"/>
+              <w:ind w:firstLine="0pt"/>
+              <w:jc w:val="center"/>
+              <w:rPr>
+                <w:rFonts w:eastAsia="標楷體" w:hint="eastAsia"/>
+                <w:lang w:eastAsia="zh-TW"/>
+              </w:rPr>
+            </w:pPr>
+            <w:r>
+              <w:rPr>
+                <w:rFonts w:eastAsia="標楷體" w:hint="eastAsia"/>
+                <w:lang w:eastAsia="zh-TW"/>
+              </w:rPr>
+              <w:t>1</w:t>
+            </w:r>
+            <w:r>
+              <w:rPr>
+                <w:rFonts w:eastAsia="標楷體"/>
+                <w:lang w:eastAsia="zh-TW"/>
+              </w:rPr>
+              <w:t>4</w:t>
+            </w:r>
+          </w:p>
+        </w:tc>
+        <w:tc>
+          <w:tcPr>
+            <w:tcW w:w="23.95pt" w:type="dxa"/>
+            <w:gridSpan w:val="2"/>
+            <w:vAlign w:val="center"/>
+          </w:tcPr>
+          <w:p>
+            <w:pPr>
+              <w:pStyle w:val="a3"/>
+              <w:ind w:firstLine="0pt"/>
+              <w:jc w:val="center"/>
+              <w:rPr>
+                <w:rFonts w:eastAsia="標楷體" w:hint="eastAsia"/>
+                <w:lang w:eastAsia="zh-TW"/>
+              </w:rPr>
+            </w:pPr>
+            <w:r>
+              <w:rPr>
+                <w:rFonts w:eastAsia="標楷體" w:hint="eastAsia"/>
+                <w:lang w:eastAsia="zh-TW"/>
+              </w:rPr>
+              <w:t>2</w:t>
+            </w:r>
+            <w:r>
+              <w:rPr>
+                <w:rFonts w:eastAsia="標楷體"/>
+                <w:lang w:eastAsia="zh-TW"/>
+              </w:rPr>
+              <w:t>3</w:t>
+            </w:r>
+          </w:p>
+        </w:tc>
+        <w:tc>
+          <w:tcPr>
+            <w:tcW w:w="25.65pt" w:type="dxa"/>
+            <w:gridSpan w:val="2"/>
+            <w:vAlign w:val="center"/>
+          </w:tcPr>
+          <w:p>
+            <w:pPr>
+              <w:pStyle w:val="a3"/>
+              <w:ind w:firstLine="0pt"/>
+              <w:jc w:val="center"/>
+              <w:rPr>
+                <w:rFonts w:eastAsia="標楷體" w:hint="eastAsia"/>
+                <w:lang w:eastAsia="zh-TW"/>
+              </w:rPr>
+            </w:pPr>
+            <w:r>
+              <w:rPr>
+                <w:rFonts w:eastAsia="標楷體" w:hint="eastAsia"/>
+                <w:lang w:eastAsia="zh-TW"/>
+              </w:rPr>
+              <w:t>2</w:t>
+            </w:r>
+            <w:r>
+              <w:rPr>
+                <w:rFonts w:eastAsia="標楷體"/>
+                <w:lang w:eastAsia="zh-TW"/>
+              </w:rPr>
+              <w:t>46</w:t>
+            </w:r>
+          </w:p>
+        </w:tc>
+        <w:tc>
+          <w:tcPr>
+            <w:tcW w:w="24pt" w:type="dxa"/>
+            <w:vAlign w:val="center"/>
+          </w:tcPr>
+          <w:p>
+            <w:pPr>
+              <w:pStyle w:val="a3"/>
+              <w:ind w:firstLine="0pt"/>
+              <w:jc w:val="center"/>
+              <w:rPr>
+                <w:rFonts w:eastAsia="標楷體" w:hint="eastAsia"/>
+                <w:lang w:eastAsia="zh-TW"/>
+              </w:rPr>
+            </w:pPr>
+            <w:r>
+              <w:rPr>
+                <w:rFonts w:eastAsia="標楷體" w:hint="eastAsia"/>
+                <w:lang w:eastAsia="zh-TW"/>
+              </w:rPr>
+              <w:t>9</w:t>
+            </w:r>
+            <w:r>
+              <w:rPr>
+                <w:rFonts w:eastAsia="標楷體"/>
+                <w:lang w:eastAsia="zh-TW"/>
+              </w:rPr>
+              <w:t>0</w:t>
+            </w:r>
+          </w:p>
+        </w:tc>
+        <w:tc>
+          <w:tcPr>
+            <w:tcW w:w="24pt" w:type="dxa"/>
+            <w:vAlign w:val="center"/>
+          </w:tcPr>
+          <w:p>
+            <w:pPr>
+              <w:pStyle w:val="a3"/>
+              <w:ind w:firstLine="0pt"/>
+              <w:jc w:val="center"/>
+              <w:rPr>
+                <w:rFonts w:eastAsia="標楷體" w:hint="eastAsia"/>
+                <w:lang w:eastAsia="zh-TW"/>
+              </w:rPr>
+            </w:pPr>
+            <w:r>
+              <w:rPr>
+                <w:rFonts w:eastAsia="標楷體" w:hint="eastAsia"/>
+                <w:lang w:eastAsia="zh-TW"/>
+              </w:rPr>
+              <w:t>1</w:t>
+            </w:r>
+            <w:r>
+              <w:rPr>
+                <w:rFonts w:eastAsia="標楷體"/>
+                <w:lang w:eastAsia="zh-TW"/>
+              </w:rPr>
+              <w:t>7</w:t>
+            </w:r>
+          </w:p>
+        </w:tc>
+        <w:tc>
+          <w:tcPr>
+            <w:tcW w:w="23.80pt" w:type="dxa"/>
+            <w:vAlign w:val="center"/>
+          </w:tcPr>
+          <w:p>
+            <w:pPr>
+              <w:pStyle w:val="a3"/>
+              <w:ind w:firstLine="0pt"/>
+              <w:jc w:val="center"/>
+              <w:rPr>
+                <w:rFonts w:eastAsia="標楷體" w:hint="eastAsia"/>
+                <w:lang w:eastAsia="zh-TW"/>
+              </w:rPr>
+            </w:pPr>
+            <w:r>
+              <w:rPr>
+                <w:rFonts w:eastAsia="標楷體" w:hint="eastAsia"/>
+                <w:lang w:eastAsia="zh-TW"/>
+              </w:rPr>
+              <w:t>2</w:t>
+            </w:r>
+          </w:p>
+        </w:tc>
+        <w:tc>
+          <w:tcPr>
+            <w:tcW w:w="24pt" w:type="dxa"/>
+            <w:gridSpan w:val="2"/>
+            <w:vAlign w:val="center"/>
+          </w:tcPr>
+          <w:p>
+            <w:pPr>
+              <w:pStyle w:val="a3"/>
+              <w:ind w:firstLine="0pt"/>
+              <w:jc w:val="center"/>
+              <w:rPr>
+                <w:rFonts w:eastAsia="標楷體" w:hint="eastAsia"/>
+                <w:lang w:eastAsia="zh-TW"/>
+              </w:rPr>
+            </w:pPr>
+            <w:r>
+              <w:rPr>
+                <w:rFonts w:eastAsia="標楷體" w:hint="eastAsia"/>
+                <w:lang w:eastAsia="zh-TW"/>
+              </w:rPr>
+              <w:t>2</w:t>
+            </w:r>
+            <w:r>
+              <w:rPr>
+                <w:rFonts w:eastAsia="標楷體"/>
+                <w:lang w:eastAsia="zh-TW"/>
+              </w:rPr>
+              <w:t>0</w:t>
+            </w:r>
+          </w:p>
+        </w:tc>
+        <w:tc>
+          <w:tcPr>
+            <w:tcW w:w="25.65pt" w:type="dxa"/>
+            <w:gridSpan w:val="2"/>
+            <w:vAlign w:val="center"/>
+          </w:tcPr>
+          <w:p>
+            <w:pPr>
+              <w:pStyle w:val="a3"/>
+              <w:ind w:firstLine="0pt"/>
+              <w:jc w:val="center"/>
+              <w:rPr>
+                <w:rFonts w:eastAsia="標楷體" w:hint="eastAsia"/>
+                <w:lang w:eastAsia="zh-TW"/>
+              </w:rPr>
+            </w:pPr>
+            <w:r>
+              <w:rPr>
+                <w:rFonts w:eastAsia="標楷體" w:hint="eastAsia"/>
+                <w:lang w:eastAsia="zh-TW"/>
+              </w:rPr>
+              <w:t>1</w:t>
+            </w:r>
+            <w:r>
+              <w:rPr>
+                <w:rFonts w:eastAsia="標楷體"/>
+                <w:lang w:eastAsia="zh-TW"/>
+              </w:rPr>
+              <w:t>05</w:t>
+            </w:r>
+          </w:p>
+        </w:tc>
+        <w:tc>
+          <w:tcPr>
+            <w:tcW w:w="24.10pt" w:type="dxa"/>
+            <w:vAlign w:val="center"/>
+          </w:tcPr>
+          <w:p>
+            <w:pPr>
+              <w:pStyle w:val="a3"/>
+              <w:ind w:firstLine="0pt"/>
+              <w:jc w:val="center"/>
+              <w:rPr>
+                <w:rFonts w:eastAsia="標楷體" w:hint="eastAsia"/>
+                <w:lang w:eastAsia="zh-TW"/>
+              </w:rPr>
+            </w:pPr>
+            <w:r>
+              <w:rPr>
+                <w:rFonts w:eastAsia="標楷體" w:hint="eastAsia"/>
+                <w:lang w:eastAsia="zh-TW"/>
+              </w:rPr>
+              <w:t>5</w:t>
+            </w:r>
+            <w:r>
+              <w:rPr>
+                <w:rFonts w:eastAsia="標楷體"/>
+                <w:lang w:eastAsia="zh-TW"/>
+              </w:rPr>
+              <w:t>2</w:t>
+            </w:r>
+          </w:p>
+        </w:tc>
+      </w:tr>
+      <w:tr>
+        <w:tc>
+          <w:tcPr>
+            <w:tcW w:w="242.80pt" w:type="dxa"/>
+            <w:gridSpan w:val="15"/>
+            <w:vAlign w:val="center"/>
+          </w:tcPr>
+          <w:p>
+            <w:pPr>
+              <w:pStyle w:val="a3"/>
+              <w:ind w:firstLine="0pt"/>
+              <w:jc w:val="center"/>
+              <w:rPr>
+                <w:rFonts w:eastAsia="標楷體" w:hint="eastAsia"/>
+                <w:b/>
+                <w:lang w:eastAsia="zh-TW"/>
+              </w:rPr>
+            </w:pPr>
+            <m:oMathPara>
+              <m:oMath>
+                <m:sSub>
+                  <m:sSubPr>
+                    <m:ctrlPr>
+                      <w:rPr>
+                        <w:rFonts w:ascii="Cambria Math" w:eastAsia="標楷體" w:hAnsi="Cambria Math"/>
+                        <w:b/>
+                        <w:i/>
+                        <w:lang w:eastAsia="zh-TW"/>
+                      </w:rPr>
+                    </m:ctrlPr>
+                  </m:sSubPr>
+                  <m:e>
+                    <m:r>
+                      <m:rPr>
+                        <m:sty m:val="bi"/>
+                      </m:rPr>
+                      <w:rPr>
+                        <w:rFonts w:ascii="Cambria Math" w:eastAsia="標楷體" w:hAnsi="Cambria Math"/>
+                        <w:lang w:eastAsia="zh-TW"/>
+                      </w:rPr>
+                      <m:t>demand not satisfied</m:t>
+                    </m:r>
+                  </m:e>
+                  <m:sub>
+                    <m:r>
+                      <m:rPr>
+                        <m:sty m:val="bi"/>
+                      </m:rPr>
+                      <w:rPr>
+                        <w:rFonts w:ascii="Cambria Math" w:eastAsia="標楷體" w:hAnsi="Cambria Math"/>
+                        <w:lang w:eastAsia="zh-TW"/>
+                      </w:rPr>
+                      <m:t>j</m:t>
+                    </m:r>
+                  </m:sub>
+                </m:sSub>
+              </m:oMath>
+            </m:oMathPara>
+          </w:p>
+        </w:tc>
+      </w:tr>
+      <w:tr>
+        <w:tc>
+          <w:tcPr>
+            <w:tcW w:w="24.25pt" w:type="dxa"/>
+            <w:gridSpan w:val="2"/>
+            <w:vAlign w:val="center"/>
+          </w:tcPr>
+          <w:p>
+            <w:pPr>
+              <w:pStyle w:val="a3"/>
+              <w:ind w:firstLine="0pt"/>
+              <w:jc w:val="center"/>
+              <w:rPr>
+                <w:rFonts w:eastAsia="標楷體"/>
+                <w:lang w:eastAsia="zh-TW"/>
+              </w:rPr>
+            </w:pPr>
+            <w:r>
+              <w:rPr>
+                <w:rFonts w:eastAsia="標楷體" w:hint="eastAsia"/>
+                <w:lang w:eastAsia="zh-TW"/>
+              </w:rPr>
+              <w:t>0</w:t>
+            </w:r>
+          </w:p>
+        </w:tc>
+        <w:tc>
+          <w:tcPr>
+            <w:tcW w:w="24.30pt" w:type="dxa"/>
+            <w:gridSpan w:val="2"/>
+            <w:vAlign w:val="center"/>
+          </w:tcPr>
+          <w:p>
+            <w:pPr>
+              <w:pStyle w:val="a3"/>
+              <w:ind w:firstLine="0pt"/>
+              <w:jc w:val="center"/>
+              <w:rPr>
+                <w:rFonts w:eastAsia="標楷體"/>
+                <w:lang w:eastAsia="zh-TW"/>
+              </w:rPr>
+            </w:pPr>
+            <w:r>
+              <w:rPr>
+                <w:rFonts w:eastAsia="標楷體" w:hint="eastAsia"/>
+                <w:lang w:eastAsia="zh-TW"/>
+              </w:rPr>
+              <w:t>4</w:t>
+            </w:r>
+          </w:p>
+        </w:tc>
+        <w:tc>
+          <w:tcPr>
+            <w:tcW w:w="24.25pt" w:type="dxa"/>
+            <w:gridSpan w:val="2"/>
+            <w:vAlign w:val="center"/>
+          </w:tcPr>
+          <w:p>
+            <w:pPr>
+              <w:pStyle w:val="a3"/>
+              <w:ind w:firstLine="0pt"/>
+              <w:jc w:val="center"/>
+              <w:rPr>
+                <w:rFonts w:eastAsia="標楷體"/>
+                <w:lang w:eastAsia="zh-TW"/>
+              </w:rPr>
+            </w:pPr>
+            <w:r>
+              <w:rPr>
+                <w:rFonts w:eastAsia="標楷體" w:hint="eastAsia"/>
+                <w:lang w:eastAsia="zh-TW"/>
+              </w:rPr>
+              <w:t>0</w:t>
+            </w:r>
+          </w:p>
+        </w:tc>
+        <w:tc>
+          <w:tcPr>
+            <w:tcW w:w="24.30pt" w:type="dxa"/>
+            <w:vAlign w:val="center"/>
+          </w:tcPr>
+          <w:p>
+            <w:pPr>
+              <w:pStyle w:val="a3"/>
+              <w:ind w:firstLine="0pt"/>
+              <w:jc w:val="center"/>
+              <w:rPr>
+                <w:rFonts w:eastAsia="標楷體"/>
+                <w:lang w:eastAsia="zh-TW"/>
+              </w:rPr>
+            </w:pPr>
+            <w:r>
+              <w:rPr>
+                <w:rFonts w:eastAsia="標楷體" w:hint="eastAsia"/>
+                <w:lang w:eastAsia="zh-TW"/>
+              </w:rPr>
+              <w:t>-</w:t>
+            </w:r>
+            <w:r>
+              <w:rPr>
+                <w:rFonts w:eastAsia="標楷體"/>
+                <w:lang w:eastAsia="zh-TW"/>
+              </w:rPr>
+              <w:t>4</w:t>
+            </w:r>
+          </w:p>
+        </w:tc>
+        <w:tc>
+          <w:tcPr>
+            <w:tcW w:w="24.30pt" w:type="dxa"/>
+            <w:vAlign w:val="center"/>
+          </w:tcPr>
+          <w:p>
+            <w:pPr>
+              <w:pStyle w:val="a3"/>
+              <w:ind w:firstLine="0pt"/>
+              <w:jc w:val="center"/>
+              <w:rPr>
+                <w:rFonts w:eastAsia="標楷體"/>
+                <w:lang w:eastAsia="zh-TW"/>
+              </w:rPr>
+            </w:pPr>
+            <w:r>
+              <w:rPr>
+                <w:rFonts w:eastAsia="標楷體" w:hint="eastAsia"/>
+                <w:lang w:eastAsia="zh-TW"/>
+              </w:rPr>
+              <w:t>1</w:t>
+            </w:r>
+          </w:p>
+        </w:tc>
+        <w:tc>
+          <w:tcPr>
+            <w:tcW w:w="24.25pt" w:type="dxa"/>
+            <w:vAlign w:val="center"/>
+          </w:tcPr>
+          <w:p>
+            <w:pPr>
+              <w:pStyle w:val="a3"/>
+              <w:ind w:firstLine="0pt"/>
+              <w:jc w:val="center"/>
+              <w:rPr>
+                <w:rFonts w:eastAsia="標楷體"/>
+                <w:lang w:eastAsia="zh-TW"/>
+              </w:rPr>
+            </w:pPr>
+            <w:r>
+              <w:rPr>
+                <w:rFonts w:eastAsia="標楷體" w:hint="eastAsia"/>
+                <w:lang w:eastAsia="zh-TW"/>
+              </w:rPr>
+              <w:t>0</w:t>
+            </w:r>
+          </w:p>
+        </w:tc>
+        <w:tc>
+          <w:tcPr>
+            <w:tcW w:w="24.30pt" w:type="dxa"/>
+            <w:gridSpan w:val="2"/>
+            <w:vAlign w:val="center"/>
+          </w:tcPr>
+          <w:p>
+            <w:pPr>
+              <w:pStyle w:val="a3"/>
+              <w:ind w:firstLine="0pt"/>
+              <w:jc w:val="center"/>
+              <w:rPr>
+                <w:rFonts w:eastAsia="標楷體"/>
+                <w:lang w:eastAsia="zh-TW"/>
+              </w:rPr>
+            </w:pPr>
+            <w:r>
+              <w:rPr>
+                <w:rFonts w:eastAsia="標楷體" w:hint="eastAsia"/>
+                <w:lang w:eastAsia="zh-TW"/>
+              </w:rPr>
+              <w:t>0</w:t>
+            </w:r>
+          </w:p>
+        </w:tc>
+        <w:tc>
+          <w:tcPr>
+            <w:tcW w:w="24.25pt" w:type="dxa"/>
+            <w:gridSpan w:val="2"/>
+            <w:vAlign w:val="center"/>
+          </w:tcPr>
+          <w:p>
+            <w:pPr>
+              <w:pStyle w:val="a3"/>
+              <w:ind w:firstLine="0pt"/>
+              <w:jc w:val="center"/>
+              <w:rPr>
+                <w:rFonts w:eastAsia="標楷體"/>
+                <w:lang w:eastAsia="zh-TW"/>
+              </w:rPr>
+            </w:pPr>
+            <w:r>
+              <w:rPr>
+                <w:rFonts w:eastAsia="標楷體" w:hint="eastAsia"/>
+                <w:lang w:eastAsia="zh-TW"/>
+              </w:rPr>
+              <w:t>0</w:t>
+            </w:r>
+          </w:p>
+        </w:tc>
+        <w:tc>
+          <w:tcPr>
+            <w:tcW w:w="24.30pt" w:type="dxa"/>
+            <w:vAlign w:val="center"/>
+          </w:tcPr>
+          <w:p>
+            <w:pPr>
+              <w:pStyle w:val="a3"/>
+              <w:ind w:firstLine="0pt"/>
+              <w:jc w:val="center"/>
+              <w:rPr>
+                <w:rFonts w:eastAsia="標楷體"/>
+                <w:lang w:eastAsia="zh-TW"/>
+              </w:rPr>
+            </w:pPr>
+            <w:r>
+              <w:rPr>
+                <w:rFonts w:eastAsia="標楷體" w:hint="eastAsia"/>
+                <w:lang w:eastAsia="zh-TW"/>
+              </w:rPr>
+              <w:t>1</w:t>
+            </w:r>
+          </w:p>
+        </w:tc>
+        <w:tc>
+          <w:tcPr>
+            <w:tcW w:w="24.30pt" w:type="dxa"/>
+            <w:vAlign w:val="center"/>
+          </w:tcPr>
+          <w:p>
+            <w:pPr>
+              <w:pStyle w:val="a3"/>
+              <w:ind w:firstLine="0pt"/>
+              <w:jc w:val="center"/>
+              <w:rPr>
+                <w:rFonts w:eastAsia="標楷體"/>
+                <w:lang w:eastAsia="zh-TW"/>
+              </w:rPr>
+            </w:pPr>
+            <w:r>
+              <w:rPr>
+                <w:rFonts w:eastAsia="標楷體" w:hint="eastAsia"/>
+                <w:lang w:eastAsia="zh-TW"/>
+              </w:rPr>
+              <w:t>2</w:t>
+            </w:r>
+          </w:p>
+        </w:tc>
+      </w:tr>
+    </w:tbl>
+    <w:p>
+      <w:pPr>
         <w:pStyle w:val="a3"/>
-        <w:ind w:firstLine="0pt"/>
         <w:rPr>
           <w:rFonts w:eastAsia="標楷體" w:hint="eastAsia"/>
           <w:lang w:eastAsia="zh-TW"/>
@@ -7320,62 +9569,121 @@
       </w:pPr>
       <w:r>
         <w:rPr>
-          <w:rFonts w:eastAsia="標楷體"/>
-          <w:lang w:eastAsia="zh-TW"/>
-        </w:rPr>
-        <w:tab/>
-        <w:t>Because the parking time is a constant, and get off time is determined by the demand of each station</w:t>
+          <w:rFonts w:eastAsia="標楷體" w:hint="eastAsia"/>
+          <w:lang w:eastAsia="zh-TW"/>
+        </w:rPr>
+        <w:lastRenderedPageBreak/>
+        <w:t>A</w:t>
+      </w:r>
+      <w:r>
+        <w:rPr>
+          <w:rFonts w:eastAsia="標楷體"/>
+          <w:lang w:eastAsia="zh-TW"/>
+        </w:rPr>
+        <w:t>s table</w:t>
+      </w:r>
+      <w:r>
+        <w:rPr>
+          <w:rFonts w:eastAsia="標楷體"/>
+          <w:lang w:eastAsia="zh-TW"/>
+        </w:rPr>
+        <w:t xml:space="preserve"> I</w:t>
+      </w:r>
+      <w:r>
+        <w:rPr>
+          <w:rFonts w:eastAsia="標楷體"/>
+          <w:lang w:eastAsia="zh-TW"/>
+        </w:rPr>
+        <w:t xml:space="preserve"> show, </w:t>
+      </w:r>
+      <w:r>
+        <w:rPr>
+          <w:rFonts w:eastAsia="標楷體"/>
+          <w:lang w:eastAsia="zh-TW"/>
+        </w:rPr>
+        <w:t xml:space="preserve">the demands of each station aren’t satisfied </w:t>
+      </w:r>
+      <w:r>
+        <w:rPr>
+          <w:rFonts w:eastAsia="標楷體"/>
+          <w:lang w:eastAsia="zh-TW"/>
+        </w:rPr>
+        <w:t>strictly</w:t>
+      </w:r>
+      <w:r>
+        <w:rPr>
+          <w:rFonts w:eastAsia="標楷體"/>
+          <w:lang w:eastAsia="zh-TW"/>
+        </w:rPr>
+        <w:t xml:space="preserve">.  So how strictly the NTHU Bus Problem </w:t>
+      </w:r>
+      <w:r>
+        <w:rPr>
+          <w:rFonts w:eastAsia="標楷體"/>
+          <w:lang w:eastAsia="zh-TW"/>
+        </w:rPr>
+        <w:t xml:space="preserve">should </w:t>
+      </w:r>
+      <w:r>
+        <w:rPr>
+          <w:rFonts w:eastAsia="標楷體"/>
+          <w:lang w:eastAsia="zh-TW"/>
+        </w:rPr>
+        <w:t xml:space="preserve">follow </w:t>
+      </w:r>
+      <w:r>
+        <w:rPr>
+          <w:rFonts w:eastAsia="標楷體"/>
+          <w:lang w:eastAsia="zh-TW"/>
+        </w:rPr>
+        <w:t>decides the weight balance between time weight, oversupply penalty and undersupply penalty.  I set the time weight to be 1</w:t>
+      </w:r>
+      <w:r>
+        <w:rPr>
+          <w:rFonts w:eastAsia="標楷體"/>
+          <w:lang w:eastAsia="zh-TW"/>
+        </w:rPr>
+        <w:t xml:space="preserve">, the </w:t>
+      </w:r>
+      <w:r>
+        <w:rPr>
+          <w:rFonts w:eastAsia="標楷體"/>
+          <w:lang w:eastAsia="zh-TW"/>
+        </w:rPr>
+        <w:t>oversupply penalty and undersupply penalty</w:t>
+      </w:r>
+      <w:r>
+        <w:rPr>
+          <w:rFonts w:eastAsia="標楷體"/>
+          <w:lang w:eastAsia="zh-TW"/>
+        </w:rPr>
+        <w:t xml:space="preserve"> to be 1000.  In this case </w:t>
       </w:r>
     </w:p>
     <w:p>
       <w:pPr>
-        <w:pStyle w:val="a3"/>
-        <w:rPr>
-          <w:rFonts w:eastAsia="標楷體"/>
-          <w:lang w:eastAsia="zh-TW"/>
-        </w:rPr>
-      </w:pPr>
-      <w:r>
-        <w:rPr>
-          <w:rFonts w:eastAsia="標楷體"/>
-          <w:lang w:eastAsia="zh-TW"/>
-        </w:rPr>
-        <w:t xml:space="preserve">Besides, as I mentioned above, there are two ways to divide the original demands into several demands for each </w:t>
-      </w:r>
-      <w:r>
-        <w:rPr>
-          <w:rFonts w:eastAsia="標楷體"/>
-          <w:lang w:eastAsia="zh-TW"/>
-        </w:rPr>
-        <w:t>buses</w:t>
-      </w:r>
-      <w:r>
-        <w:rPr>
-          <w:rFonts w:eastAsia="標楷體"/>
-          <w:lang w:eastAsia="zh-TW"/>
-        </w:rPr>
-        <w:t xml:space="preserve">.  Thus, in fitness function, </w:t>
-      </w:r>
-      <w:r>
-        <w:rPr>
-          <w:rFonts w:eastAsia="標楷體"/>
-          <w:lang w:eastAsia="zh-TW"/>
-        </w:rPr>
-        <w:t xml:space="preserve">if the station doesn’t meets its demand, including oversupply and </w:t>
-      </w:r>
-      <w:r>
-        <w:rPr>
-          <w:rFonts w:eastAsia="標楷體"/>
-          <w:lang w:eastAsia="zh-TW"/>
-        </w:rPr>
-        <w:t>undersupply</w:t>
-      </w:r>
-      <w:r>
-        <w:rPr>
-          <w:rFonts w:eastAsia="標楷體"/>
-          <w:lang w:eastAsia="zh-TW"/>
-        </w:rPr>
-        <w:t>.</w:t>
+        <w:pStyle w:val="1"/>
+        <w:rPr>
+          <w:rFonts w:eastAsia="標楷體"/>
+        </w:rPr>
+      </w:pPr>
+      <w:r>
+        <w:rPr>
+          <w:rFonts w:eastAsia="標楷體"/>
+        </w:rPr>
+        <w:t>Ga design</w:t>
+      </w:r>
+      <w:r>
+        <w:rPr>
+          <w:rFonts w:eastAsia="標楷體"/>
+        </w:rPr>
+        <w:t>ment</w:t>
+      </w:r>
+      <w:r>
+        <w:rPr>
+          <w:rFonts w:eastAsia="標楷體"/>
+        </w:rPr>
+        <w:t>s</w:t>
       </w:r>
     </w:p>
     <w:p>
@@ -7386,21 +9694,12 @@
           <w:lang w:eastAsia="zh-TW"/>
         </w:rPr>
       </w:pPr>
-      <w:proofErr w:type="spellStart"/>
-      <w:r>
-        <w:rPr>
-          <w:rFonts w:eastAsia="標楷體"/>
-          <w:lang w:eastAsia="zh-TW"/>
-        </w:rPr>
-        <w:t>T</w:t>
-      </w:r>
-      <w:proofErr w:type="spellEnd"/>
-      <w:r>
-        <w:rPr>
-          <w:rFonts w:eastAsia="標楷體"/>
-          <w:lang w:eastAsia="zh-TW"/>
-        </w:rPr>
-        <w:t xml:space="preserve">o solve the NTHU Bus problem, </w:t>
+      <w:r>
+        <w:rPr>
+          <w:rFonts w:eastAsia="標楷體"/>
+          <w:lang w:eastAsia="zh-TW"/>
+        </w:rPr>
+        <w:t xml:space="preserve">To solve the NTHU Bus problem, </w:t>
       </w:r>
       <w:r>
         <w:rPr>
@@ -7490,7 +9789,7 @@
       <w:r>
         <w:t xml:space="preserve"> (</w:t>
       </w:r>
-      <w:hyperlink r:id="rId11" w:history="1">
+      <w:hyperlink r:id="rId13" w:history="1">
         <w:r>
           <w:rPr>
             <w:rStyle w:val="af4"/>
@@ -7513,7 +9812,7 @@
       <w:r>
         <w:t xml:space="preserve"> (</w:t>
       </w:r>
-      <w:hyperlink r:id="rId12" w:history="1">
+      <w:hyperlink r:id="rId14" w:history="1">
         <w:r>
           <w:rPr>
             <w:rStyle w:val="af4"/>
@@ -7555,7 +9854,7 @@
         </w:rPr>
         <w:t xml:space="preserve"> (</w:t>
       </w:r>
-      <w:hyperlink r:id="rId13" w:history="1">
+      <w:hyperlink r:id="rId15" w:history="1">
         <w:r>
           <w:rPr>
             <w:rStyle w:val="af4"/>
@@ -7589,7 +9888,7 @@
         </w:rPr>
         <w:t>(</w:t>
       </w:r>
-      <w:hyperlink r:id="rId14" w:history="1">
+      <w:hyperlink r:id="rId16" w:history="1">
         <w:r>
           <w:rPr>
             <w:rStyle w:val="af4"/>
@@ -7613,7 +9912,7 @@
       <w:r>
         <w:t>shinkisan, March 2018 (</w:t>
       </w:r>
-      <w:hyperlink r:id="rId15" w:history="1">
+      <w:hyperlink r:id="rId17" w:history="1">
         <w:r>
           <w:rPr>
             <w:rStyle w:val="af4"/>
@@ -7674,6 +9973,51 @@
 </file>
 
 <file path=word/footer1.xml><?xml version="1.0" encoding="utf-8"?>
+<w:ftr xmlns:cx="http://schemas.microsoft.com/office/drawing/2014/chartex" xmlns:cx1="http://schemas.microsoft.com/office/drawing/2015/9/8/chartex" xmlns:cx2="http://schemas.microsoft.com/office/drawing/2015/10/21/chartex" xmlns:cx3="http://schemas.microsoft.com/office/drawing/2016/5/9/chartex" xmlns:cx4="http://schemas.microsoft.com/office/drawing/2016/5/10/chartex" xmlns:cx5="http://schemas.microsoft.com/office/drawing/2016/5/11/chartex" xmlns:cx6="http://schemas.microsoft.com/office/drawing/2016/5/12/chartex" xmlns:cx7="http://schemas.microsoft.com/office/drawing/2016/5/13/chartex" xmlns:cx8="http://schemas.microsoft.com/office/drawing/2016/5/14/chartex" xmlns:mc="http://schemas.openxmlformats.org/markup-compatibility/2006" xmlns:aink="http://schemas.microsoft.com/office/drawing/2016/ink" xmlns:am3d="http://schemas.microsoft.com/office/drawing/2017/model3d" xmlns:o="urn:schemas-microsoft-com:office:office" xmlns:r="http://purl.oclc.org/ooxml/officeDocument/relationships" xmlns:m="http://purl.oclc.org/ooxml/officeDocument/math" xmlns:v="urn:schemas-microsoft-com:vml" xmlns:wp14="http://schemas.microsoft.com/office/word/2010/wordprocessingDrawing" xmlns:wp="http://purl.oclc.org/ooxml/drawingml/wordprocessingDrawing" xmlns:w10="urn:schemas-microsoft-com:office:word" xmlns:w="http://purl.oclc.org/ooxml/wordprocessingml/main" xmlns:w14="http://schemas.microsoft.com/office/word/2010/wordml" xmlns:w15="http://schemas.microsoft.com/office/word/2012/wordml" xmlns:w16cid="http://schemas.microsoft.com/office/word/2016/wordml/cid" xmlns:w16se="http://schemas.microsoft.com/office/word/2015/wordml/symex" xmlns:wpi="http://schemas.microsoft.com/office/word/2010/wordprocessingInk" xmlns:wne="http://schemas.microsoft.com/office/word/2006/wordml" mc:Ignorable="w14 w15 w16se w16cid wne wp14">
+  <w:sdt>
+    <w:sdtPr>
+      <w:id w:val="121050444"/>
+      <w:docPartObj>
+        <w:docPartGallery w:val="Page Numbers (Bottom of Page)"/>
+        <w:docPartUnique/>
+      </w:docPartObj>
+    </w:sdtPr>
+    <w:sdtEndPr/>
+    <w:sdtContent>
+      <w:p>
+        <w:pPr>
+          <w:pStyle w:val="a7"/>
+        </w:pPr>
+        <w:r>
+          <w:fldChar w:fldCharType="begin"/>
+        </w:r>
+        <w:r>
+          <w:instrText>PAGE   \* MERGEFORMAT</w:instrText>
+        </w:r>
+        <w:r>
+          <w:fldChar w:fldCharType="separate"/>
+        </w:r>
+        <w:r>
+          <w:rPr>
+            <w:lang w:val="zh-TW" w:eastAsia="zh-TW"/>
+          </w:rPr>
+          <w:t>2</w:t>
+        </w:r>
+        <w:r>
+          <w:fldChar w:fldCharType="end"/>
+        </w:r>
+      </w:p>
+    </w:sdtContent>
+  </w:sdt>
+  <w:p>
+    <w:pPr>
+      <w:pStyle w:val="a7"/>
+    </w:pPr>
+  </w:p>
+</w:ftr>
+</file>
+
+<file path=word/footer2.xml><?xml version="1.0" encoding="utf-8"?>
 <w:ftr xmlns:cx="http://schemas.microsoft.com/office/drawing/2014/chartex" xmlns:cx1="http://schemas.microsoft.com/office/drawing/2015/9/8/chartex" xmlns:cx2="http://schemas.microsoft.com/office/drawing/2015/10/21/chartex" xmlns:cx3="http://schemas.microsoft.com/office/drawing/2016/5/9/chartex" xmlns:cx4="http://schemas.microsoft.com/office/drawing/2016/5/10/chartex" xmlns:cx5="http://schemas.microsoft.com/office/drawing/2016/5/11/chartex" xmlns:cx6="http://schemas.microsoft.com/office/drawing/2016/5/12/chartex" xmlns:cx7="http://schemas.microsoft.com/office/drawing/2016/5/13/chartex" xmlns:cx8="http://schemas.microsoft.com/office/drawing/2016/5/14/chartex" xmlns:mc="http://schemas.openxmlformats.org/markup-compatibility/2006" xmlns:aink="http://schemas.microsoft.com/office/drawing/2016/ink" xmlns:am3d="http://schemas.microsoft.com/office/drawing/2017/model3d" xmlns:o="urn:schemas-microsoft-com:office:office" xmlns:r="http://purl.oclc.org/ooxml/officeDocument/relationships" xmlns:m="http://purl.oclc.org/ooxml/officeDocument/math" xmlns:v="urn:schemas-microsoft-com:vml" xmlns:wp14="http://schemas.microsoft.com/office/word/2010/wordprocessingDrawing" xmlns:wp="http://purl.oclc.org/ooxml/drawingml/wordprocessingDrawing" xmlns:w10="urn:schemas-microsoft-com:office:word" xmlns:w="http://purl.oclc.org/ooxml/wordprocessingml/main" xmlns:w14="http://schemas.microsoft.com/office/word/2010/wordml" xmlns:w15="http://schemas.microsoft.com/office/word/2012/wordml" xmlns:w16cid="http://schemas.microsoft.com/office/word/2016/wordml/cid" xmlns:w16se="http://schemas.microsoft.com/office/word/2015/wordml/symex" xmlns:wpi="http://schemas.microsoft.com/office/word/2010/wordprocessingInk" xmlns:wne="http://schemas.microsoft.com/office/word/2006/wordml" mc:Ignorable="w14 w15 w16se w16cid wne wp14">
   <w:p>
     <w:pPr>
@@ -9445,6 +11789,12 @@
   <w:num w:numId="27">
     <w:abstractNumId w:val="11"/>
   </w:num>
+  <w:num w:numId="28">
+    <w:abstractNumId w:val="23"/>
+    <w:lvlOverride w:ilvl="0">
+      <w:startOverride w:val="1"/>
+    </w:lvlOverride>
+  </w:num>
 </w:numbering>
 </file>
 
@@ -9470,6 +11820,7 @@
     <w:lsdException w:name="heading 7" w:semiHidden="1" w:unhideWhenUsed="1" w:qFormat="1"/>
     <w:lsdException w:name="heading 8" w:semiHidden="1" w:unhideWhenUsed="1" w:qFormat="1"/>
     <w:lsdException w:name="heading 9" w:semiHidden="1" w:unhideWhenUsed="1" w:qFormat="1"/>
+    <w:lsdException w:name="footer" w:uiPriority="99"/>
     <w:lsdException w:name="caption" w:semiHidden="1" w:unhideWhenUsed="1" w:qFormat="1"/>
     <w:lsdException w:name="Title" w:qFormat="1"/>
     <w:lsdException w:name="Subtitle" w:qFormat="1"/>
@@ -10172,6 +12523,7 @@
     <w:name w:val="footer"/>
     <w:basedOn w:val="a"/>
     <w:link w:val="a8"/>
+    <w:uiPriority w:val="99"/>
     <w:rsid w:val="001A3B3D"/>
     <w:pPr>
       <w:tabs>
@@ -10184,6 +12536,7 @@
     <w:name w:val="頁尾 字元"/>
     <w:basedOn w:val="a0"/>
     <w:link w:val="a7"/>
+    <w:uiPriority w:val="99"/>
     <w:rsid w:val="001A3B3D"/>
   </w:style>
   <w:style w:type="character" w:styleId="a9">
@@ -10334,6 +12687,21 @@
     <w:rPr>
       <w:color w:val="808080"/>
     </w:rPr>
+  </w:style>
+  <w:style w:type="table" w:styleId="af7">
+    <w:name w:val="Table Grid"/>
+    <w:basedOn w:val="a1"/>
+    <w:rsid w:val="00FF79FF"/>
+    <w:tblPr>
+      <w:tblBorders>
+        <w:top w:val="single" w:sz="4" w:space="0" w:color="auto"/>
+        <w:start w:val="single" w:sz="4" w:space="0" w:color="auto"/>
+        <w:bottom w:val="single" w:sz="4" w:space="0" w:color="auto"/>
+        <w:end w:val="single" w:sz="4" w:space="0" w:color="auto"/>
+        <w:insideH w:val="single" w:sz="4" w:space="0" w:color="auto"/>
+        <w:insideV w:val="single" w:sz="4" w:space="0" w:color="auto"/>
+      </w:tblBorders>
+    </w:tblPr>
   </w:style>
 </w:styles>
 </file>
@@ -10604,7 +12972,7 @@
 </file>
 
 <file path=customXml/itemProps1.xml><?xml version="1.0" encoding="utf-8"?>
-<ds:datastoreItem xmlns:ds="http://purl.oclc.org/ooxml/officeDocument/customXml" ds:itemID="{0340B98F-847B-433B-8E8F-4C7413221B83}">
+<ds:datastoreItem xmlns:ds="http://purl.oclc.org/ooxml/officeDocument/customXml" ds:itemID="{9DEFEC76-61E4-4FBD-9C2D-8AE456CF5C63}">
   <ds:schemaRefs>
     <ds:schemaRef ds:uri="http://schemas.openxmlformats.org/officeDocument/2006/bibliography"/>
   </ds:schemaRefs>

</xml_diff>